<commit_message>
Creación del proyecto y estructura previa
Creación del proyecto para el ESP32 en Atom con PlantformIO, y realizada una estructura con las cabeceras de las funciones así como comentarios que ayuden a la programación de las mismas.
</commit_message>
<xml_diff>
--- a/Documentacion/4º Entregable.docx
+++ b/Documentacion/4º Entregable.docx
@@ -19,7 +19,7 @@
               <w:noProof/>
             </w:rPr>
             <w:drawing>
-              <wp:anchor distT="0" distB="0" distL="114300" distR="114300" simplePos="0" relativeHeight="251658241" behindDoc="1" locked="0" layoutInCell="1" allowOverlap="1" wp14:anchorId="3FAFA822" wp14:editId="30F19134">
+              <wp:anchor distT="0" distB="0" distL="114300" distR="114300" simplePos="0" relativeHeight="251632640" behindDoc="1" locked="0" layoutInCell="1" allowOverlap="1" wp14:anchorId="3FAFA822" wp14:editId="30F19134">
                 <wp:simplePos x="0" y="0"/>
                 <wp:positionH relativeFrom="page">
                   <wp:align>left</wp:align>
@@ -86,7 +86,7 @@
               <w:noProof/>
             </w:rPr>
             <w:drawing>
-              <wp:anchor distT="0" distB="0" distL="114300" distR="114300" simplePos="0" relativeHeight="251744264" behindDoc="0" locked="0" layoutInCell="1" allowOverlap="1" wp14:anchorId="31EBA27C" wp14:editId="1562718D">
+              <wp:anchor distT="0" distB="0" distL="114300" distR="114300" simplePos="0" relativeHeight="251684864" behindDoc="0" locked="0" layoutInCell="1" allowOverlap="1" wp14:anchorId="31EBA27C" wp14:editId="1562718D">
                 <wp:simplePos x="0" y="0"/>
                 <wp:positionH relativeFrom="margin">
                   <wp:posOffset>2323465</wp:posOffset>
@@ -153,7 +153,7 @@
               <w:noProof/>
             </w:rPr>
             <w:drawing>
-              <wp:anchor distT="0" distB="0" distL="114300" distR="114300" simplePos="0" relativeHeight="251743240" behindDoc="0" locked="0" layoutInCell="1" allowOverlap="1" wp14:anchorId="6AE5E9C0" wp14:editId="3FC29E23">
+              <wp:anchor distT="0" distB="0" distL="114300" distR="114300" simplePos="0" relativeHeight="251683840" behindDoc="0" locked="0" layoutInCell="1" allowOverlap="1" wp14:anchorId="6AE5E9C0" wp14:editId="3FC29E23">
                 <wp:simplePos x="0" y="0"/>
                 <wp:positionH relativeFrom="column">
                   <wp:posOffset>1307465</wp:posOffset>
@@ -222,7 +222,7 @@
             <mc:AlternateContent>
               <mc:Choice Requires="wps">
                 <w:drawing>
-                  <wp:anchor distT="45720" distB="45720" distL="114300" distR="114300" simplePos="0" relativeHeight="251658246" behindDoc="0" locked="0" layoutInCell="1" allowOverlap="1" wp14:anchorId="5E0A7CF9" wp14:editId="6104AF82">
+                  <wp:anchor distT="45720" distB="45720" distL="114300" distR="114300" simplePos="0" relativeHeight="251637760" behindDoc="0" locked="0" layoutInCell="1" allowOverlap="1" wp14:anchorId="5E0A7CF9" wp14:editId="6104AF82">
                     <wp:simplePos x="0" y="0"/>
                     <wp:positionH relativeFrom="page">
                       <wp:posOffset>4679950</wp:posOffset>
@@ -306,7 +306,7 @@
                     <v:stroke joinstyle="miter"/>
                     <v:path gradientshapeok="t" o:connecttype="rect"/>
                   </v:shapetype>
-                  <v:shape id="Text Box 2" o:spid="_x0000_s1026" type="#_x0000_t202" style="position:absolute;margin-left:368.5pt;margin-top:606.15pt;width:224.65pt;height:110.6pt;z-index:251658246;visibility:visible;mso-wrap-style:square;mso-width-percent:0;mso-height-percent:200;mso-wrap-distance-left:9pt;mso-wrap-distance-top:3.6pt;mso-wrap-distance-right:9pt;mso-wrap-distance-bottom:3.6pt;mso-position-horizontal:absolute;mso-position-horizontal-relative:page;mso-position-vertical:absolute;mso-position-vertical-relative:text;mso-width-percent:0;mso-height-percent:200;mso-width-relative:margin;mso-height-relative:margin;v-text-anchor:top" o:gfxdata="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" filled="f" stroked="f">
+                  <v:shape id="Text Box 2" o:spid="_x0000_s1026" type="#_x0000_t202" style="position:absolute;margin-left:368.5pt;margin-top:606.15pt;width:224.65pt;height:110.6pt;z-index:251637760;visibility:visible;mso-wrap-style:square;mso-width-percent:0;mso-height-percent:200;mso-wrap-distance-left:9pt;mso-wrap-distance-top:3.6pt;mso-wrap-distance-right:9pt;mso-wrap-distance-bottom:3.6pt;mso-position-horizontal:absolute;mso-position-horizontal-relative:page;mso-position-vertical:absolute;mso-position-vertical-relative:text;mso-width-percent:0;mso-height-percent:200;mso-width-relative:margin;mso-height-relative:margin;v-text-anchor:top" o:gfxdata="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" filled="f" stroked="f">
                     <v:textbox style="mso-fit-shape-to-text:t">
                       <w:txbxContent>
                         <w:p>
@@ -346,7 +346,7 @@
             <mc:AlternateContent>
               <mc:Choice Requires="wps">
                 <w:drawing>
-                  <wp:anchor distT="45720" distB="45720" distL="114300" distR="114300" simplePos="0" relativeHeight="251658240" behindDoc="0" locked="0" layoutInCell="1" allowOverlap="1" wp14:anchorId="34368795" wp14:editId="456AE4FC">
+                  <wp:anchor distT="45720" distB="45720" distL="114300" distR="114300" simplePos="0" relativeHeight="251630592" behindDoc="0" locked="0" layoutInCell="1" allowOverlap="1" wp14:anchorId="34368795" wp14:editId="456AE4FC">
                     <wp:simplePos x="0" y="0"/>
                     <wp:positionH relativeFrom="margin">
                       <wp:posOffset>1772304</wp:posOffset>
@@ -445,7 +445,7 @@
               </mc:Choice>
               <mc:Fallback>
                 <w:pict>
-                  <v:shape w14:anchorId="34368795" id="_x0000_s1027" type="#_x0000_t202" style="position:absolute;margin-left:139.55pt;margin-top:43.15pt;width:370.75pt;height:110.6pt;z-index:251658240;visibility:visible;mso-wrap-style:square;mso-width-percent:0;mso-height-percent:200;mso-wrap-distance-left:9pt;mso-wrap-distance-top:3.6pt;mso-wrap-distance-right:9pt;mso-wrap-distance-bottom:3.6pt;mso-position-horizontal:absolute;mso-position-horizontal-relative:margin;mso-position-vertical:absolute;mso-position-vertical-relative:text;mso-width-percent:0;mso-height-percent:200;mso-width-relative:margin;mso-height-relative:margin;v-text-anchor:top" o:gfxdata="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" filled="f" stroked="f">
+                  <v:shape w14:anchorId="34368795" id="_x0000_s1027" type="#_x0000_t202" style="position:absolute;margin-left:139.55pt;margin-top:43.15pt;width:370.75pt;height:110.6pt;z-index:251630592;visibility:visible;mso-wrap-style:square;mso-width-percent:0;mso-height-percent:200;mso-wrap-distance-left:9pt;mso-wrap-distance-top:3.6pt;mso-wrap-distance-right:9pt;mso-wrap-distance-bottom:3.6pt;mso-position-horizontal:absolute;mso-position-horizontal-relative:margin;mso-position-vertical:absolute;mso-position-vertical-relative:text;mso-width-percent:0;mso-height-percent:200;mso-width-relative:margin;mso-height-relative:margin;v-text-anchor:top" o:gfxdata="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" filled="f" stroked="f">
                     <v:textbox style="mso-fit-shape-to-text:t">
                       <w:txbxContent>
                         <w:p>
@@ -504,7 +504,7 @@
             <mc:AlternateContent>
               <mc:Choice Requires="wps">
                 <w:drawing>
-                  <wp:anchor distT="0" distB="0" distL="114300" distR="114300" simplePos="0" relativeHeight="251658245" behindDoc="0" locked="0" layoutInCell="1" allowOverlap="1" wp14:anchorId="4008D46C" wp14:editId="5867BE59">
+                  <wp:anchor distT="0" distB="0" distL="114300" distR="114300" simplePos="0" relativeHeight="251636736" behindDoc="0" locked="0" layoutInCell="1" allowOverlap="1" wp14:anchorId="4008D46C" wp14:editId="5867BE59">
                     <wp:simplePos x="0" y="0"/>
                     <wp:positionH relativeFrom="column">
                       <wp:posOffset>1901351</wp:posOffset>
@@ -578,7 +578,7 @@
             <mc:AlternateContent>
               <mc:Choice Requires="wps">
                 <w:drawing>
-                  <wp:anchor distT="45720" distB="45720" distL="114300" distR="114300" simplePos="0" relativeHeight="251658244" behindDoc="1" locked="0" layoutInCell="1" allowOverlap="1" wp14:anchorId="2C60D3B9" wp14:editId="048A8E66">
+                  <wp:anchor distT="45720" distB="45720" distL="114300" distR="114300" simplePos="0" relativeHeight="251635712" behindDoc="1" locked="0" layoutInCell="1" allowOverlap="1" wp14:anchorId="2C60D3B9" wp14:editId="048A8E66">
                     <wp:simplePos x="0" y="0"/>
                     <wp:positionH relativeFrom="column">
                       <wp:posOffset>1867373</wp:posOffset>
@@ -655,7 +655,7 @@
               </mc:Choice>
               <mc:Fallback>
                 <w:pict>
-                  <v:shape w14:anchorId="2C60D3B9" id="_x0000_s1028" type="#_x0000_t202" style="position:absolute;margin-left:147.05pt;margin-top:298.35pt;width:267pt;height:156.35pt;z-index:-251658236;visibility:visible;mso-wrap-style:square;mso-width-percent:0;mso-height-percent:0;mso-wrap-distance-left:9pt;mso-wrap-distance-top:3.6pt;mso-wrap-distance-right:9pt;mso-wrap-distance-bottom:3.6pt;mso-position-horizontal:absolute;mso-position-horizontal-relative:text;mso-position-vertical:absolute;mso-position-vertical-relative:text;mso-width-percent:0;mso-height-percent:0;mso-width-relative:margin;mso-height-relative:margin;v-text-anchor:top" o:gfxdata="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" filled="f" stroked="f">
+                  <v:shape w14:anchorId="2C60D3B9" id="_x0000_s1028" type="#_x0000_t202" style="position:absolute;margin-left:147.05pt;margin-top:298.35pt;width:267pt;height:156.35pt;z-index:-251680768;visibility:visible;mso-wrap-style:square;mso-width-percent:0;mso-height-percent:0;mso-wrap-distance-left:9pt;mso-wrap-distance-top:3.6pt;mso-wrap-distance-right:9pt;mso-wrap-distance-bottom:3.6pt;mso-position-horizontal:absolute;mso-position-horizontal-relative:text;mso-position-vertical:absolute;mso-position-vertical-relative:text;mso-width-percent:0;mso-height-percent:0;mso-width-relative:margin;mso-height-relative:margin;v-text-anchor:top" o:gfxdata="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" filled="f" stroked="f">
                     <v:textbox>
                       <w:txbxContent>
                         <w:p>
@@ -691,7 +691,7 @@
             <mc:AlternateContent>
               <mc:Choice Requires="wps">
                 <w:drawing>
-                  <wp:anchor distT="45720" distB="45720" distL="114300" distR="114300" simplePos="0" relativeHeight="251658243" behindDoc="0" locked="0" layoutInCell="1" allowOverlap="1" wp14:anchorId="384C772B" wp14:editId="37227009">
+                  <wp:anchor distT="45720" distB="45720" distL="114300" distR="114300" simplePos="0" relativeHeight="251634688" behindDoc="0" locked="0" layoutInCell="1" allowOverlap="1" wp14:anchorId="384C772B" wp14:editId="37227009">
                     <wp:simplePos x="0" y="0"/>
                     <wp:positionH relativeFrom="column">
                       <wp:posOffset>1792122</wp:posOffset>
@@ -780,7 +780,7 @@
               </mc:Choice>
               <mc:Fallback>
                 <w:pict>
-                  <v:shape w14:anchorId="384C772B" id="_x0000_s1029" type="#_x0000_t202" style="position:absolute;margin-left:141.1pt;margin-top:253.75pt;width:305.15pt;height:210.2pt;z-index:251658243;visibility:visible;mso-wrap-style:square;mso-width-percent:0;mso-height-percent:0;mso-wrap-distance-left:9pt;mso-wrap-distance-top:3.6pt;mso-wrap-distance-right:9pt;mso-wrap-distance-bottom:3.6pt;mso-position-horizontal:absolute;mso-position-horizontal-relative:text;mso-position-vertical:absolute;mso-position-vertical-relative:text;mso-width-percent:0;mso-height-percent:0;mso-width-relative:margin;mso-height-relative:margin;v-text-anchor:top" o:gfxdata="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" filled="f" stroked="f">
+                  <v:shape w14:anchorId="384C772B" id="_x0000_s1029" type="#_x0000_t202" style="position:absolute;margin-left:141.1pt;margin-top:253.75pt;width:305.15pt;height:210.2pt;z-index:251634688;visibility:visible;mso-wrap-style:square;mso-width-percent:0;mso-height-percent:0;mso-wrap-distance-left:9pt;mso-wrap-distance-top:3.6pt;mso-wrap-distance-right:9pt;mso-wrap-distance-bottom:3.6pt;mso-position-horizontal:absolute;mso-position-horizontal-relative:text;mso-position-vertical:absolute;mso-position-vertical-relative:text;mso-width-percent:0;mso-height-percent:0;mso-width-relative:margin;mso-height-relative:margin;v-text-anchor:top" o:gfxdata="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" filled="f" stroked="f">
                     <v:textbox>
                       <w:txbxContent>
                         <w:p>
@@ -827,7 +827,7 @@
               <w:noProof/>
             </w:rPr>
             <w:drawing>
-              <wp:anchor distT="0" distB="0" distL="114300" distR="114300" simplePos="0" relativeHeight="251658242" behindDoc="1" locked="0" layoutInCell="1" allowOverlap="1" wp14:anchorId="50D1E390" wp14:editId="6B0C5504">
+              <wp:anchor distT="0" distB="0" distL="114300" distR="114300" simplePos="0" relativeHeight="251633664" behindDoc="1" locked="0" layoutInCell="1" allowOverlap="1" wp14:anchorId="50D1E390" wp14:editId="6B0C5504">
                 <wp:simplePos x="0" y="0"/>
                 <wp:positionH relativeFrom="page">
                   <wp:posOffset>13648</wp:posOffset>
@@ -1103,23 +1103,7 @@
                 <w:sz w:val="32"/>
                 <w:szCs w:val="32"/>
               </w:rPr>
-              <w:t>M</w:t>
-            </w:r>
-            <w:r>
-              <w:rPr>
-                <w:rStyle w:val="Hipervnculo"/>
-                <w:sz w:val="32"/>
-                <w:szCs w:val="32"/>
-              </w:rPr>
-              <w:t>Q</w:t>
-            </w:r>
-            <w:r>
-              <w:rPr>
-                <w:rStyle w:val="Hipervnculo"/>
-                <w:sz w:val="32"/>
-                <w:szCs w:val="32"/>
-              </w:rPr>
-              <w:t>TT</w:t>
+              <w:t>MQTT</w:t>
             </w:r>
           </w:hyperlink>
         </w:p>
@@ -1145,23 +1129,7 @@
                 <w:sz w:val="32"/>
                 <w:szCs w:val="32"/>
               </w:rPr>
-              <w:t>Ane</w:t>
-            </w:r>
-            <w:r>
-              <w:rPr>
-                <w:rStyle w:val="Hipervnculo"/>
-                <w:sz w:val="32"/>
-                <w:szCs w:val="32"/>
-              </w:rPr>
-              <w:t>x</w:t>
-            </w:r>
-            <w:r>
-              <w:rPr>
-                <w:rStyle w:val="Hipervnculo"/>
-                <w:sz w:val="32"/>
-                <w:szCs w:val="32"/>
-              </w:rPr>
-              <w:t>o</w:t>
+              <w:t>Anexo</w:t>
             </w:r>
           </w:hyperlink>
         </w:p>
@@ -1296,7 +1264,6 @@
         <w:p/>
         <w:p/>
         <w:p/>
-        <w:p/>
       </w:sdtContent>
     </w:sdt>
     <w:p>
@@ -1315,6 +1282,7 @@
           <w:sz w:val="40"/>
           <w:szCs w:val="40"/>
         </w:rPr>
+        <w:lastRenderedPageBreak/>
         <w:t>IDEA</w:t>
       </w:r>
       <w:r>
@@ -2013,7 +1981,6 @@
           <w:sz w:val="40"/>
           <w:szCs w:val="40"/>
         </w:rPr>
-        <w:lastRenderedPageBreak/>
         <w:t xml:space="preserve">Ejemplo de </w:t>
       </w:r>
       <w:r>
@@ -2040,6 +2007,7 @@
           <w:sz w:val="24"/>
           <w:szCs w:val="24"/>
         </w:rPr>
+        <w:lastRenderedPageBreak/>
         <w:t>Para entender mejor el funcionamiento del dispositivo, vamos a contar una pequeña historia donde podremos entender la aplicación de este.</w:t>
       </w:r>
     </w:p>
@@ -2490,6 +2458,16 @@
         </w:rPr>
         <w:t xml:space="preserve"> y aplicar otras muchas estrategias de marketing útiles para la empresa.</w:t>
       </w:r>
+    </w:p>
+    <w:p>
+      <w:pPr>
+        <w:pStyle w:val="Prrafodelista"/>
+        <w:ind w:left="792"/>
+        <w:rPr>
+          <w:sz w:val="24"/>
+          <w:szCs w:val="24"/>
+        </w:rPr>
+      </w:pPr>
     </w:p>
     <w:p>
       <w:pPr>
@@ -6082,7 +6060,9 @@
         </w:rPr>
       </w:pPr>
       <w:bookmarkStart w:id="5" w:name="Esquema_API_Rest"/>
+      <w:bookmarkStart w:id="6" w:name="_GoBack"/>
       <w:bookmarkEnd w:id="5"/>
+      <w:bookmarkEnd w:id="6"/>
       <w:r>
         <w:rPr>
           <w:rFonts w:cstheme="minorHAnsi"/>
@@ -6782,7 +6762,7 @@
         <mc:AlternateContent>
           <mc:Choice Requires="wps">
             <w:drawing>
-              <wp:anchor distT="45720" distB="45720" distL="114300" distR="114300" simplePos="0" relativeHeight="251660296" behindDoc="0" locked="0" layoutInCell="1" allowOverlap="1" wp14:anchorId="7568672A" wp14:editId="165A9351">
+              <wp:anchor distT="45720" distB="45720" distL="114300" distR="114300" simplePos="0" relativeHeight="251639808" behindDoc="0" locked="0" layoutInCell="1" allowOverlap="1" wp14:anchorId="7568672A" wp14:editId="165A9351">
                 <wp:simplePos x="0" y="0"/>
                 <wp:positionH relativeFrom="column">
                   <wp:posOffset>931545</wp:posOffset>
@@ -6911,7 +6891,7 @@
           </mc:Choice>
           <mc:Fallback>
             <w:pict>
-              <v:shape w14:anchorId="7568672A" id="Cuadro de texto 2" o:spid="_x0000_s1030" type="#_x0000_t202" style="position:absolute;left:0;text-align:left;margin-left:73.35pt;margin-top:.85pt;width:185.9pt;height:114.6pt;z-index:251660296;visibility:visible;mso-wrap-style:square;mso-width-percent:400;mso-height-percent:0;mso-wrap-distance-left:9pt;mso-wrap-distance-top:3.6pt;mso-wrap-distance-right:9pt;mso-wrap-distance-bottom:3.6pt;mso-position-horizontal:absolute;mso-position-horizontal-relative:text;mso-position-vertical:absolute;mso-position-vertical-relative:text;mso-width-percent:400;mso-height-percent:0;mso-width-relative:margin;mso-height-relative:margin;v-text-anchor:top" o:gfxdata="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">
+              <v:shape w14:anchorId="7568672A" id="Cuadro de texto 2" o:spid="_x0000_s1030" type="#_x0000_t202" style="position:absolute;left:0;text-align:left;margin-left:73.35pt;margin-top:.85pt;width:185.9pt;height:114.6pt;z-index:251639808;visibility:visible;mso-wrap-style:square;mso-width-percent:400;mso-height-percent:0;mso-wrap-distance-left:9pt;mso-wrap-distance-top:3.6pt;mso-wrap-distance-right:9pt;mso-wrap-distance-bottom:3.6pt;mso-position-horizontal:absolute;mso-position-horizontal-relative:text;mso-position-vertical:absolute;mso-position-vertical-relative:text;mso-width-percent:400;mso-height-percent:0;mso-width-relative:margin;mso-height-relative:margin;v-text-anchor:top" o:gfxdata="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">
                 <v:textbox>
                   <w:txbxContent>
                     <w:p>
@@ -7450,7 +7430,7 @@
         <mc:AlternateContent>
           <mc:Choice Requires="wps">
             <w:drawing>
-              <wp:anchor distT="45720" distB="45720" distL="114300" distR="114300" simplePos="0" relativeHeight="251662344" behindDoc="0" locked="0" layoutInCell="1" allowOverlap="1" wp14:anchorId="022F1103" wp14:editId="7AE55663">
+              <wp:anchor distT="45720" distB="45720" distL="114300" distR="114300" simplePos="0" relativeHeight="251640832" behindDoc="0" locked="0" layoutInCell="1" allowOverlap="1" wp14:anchorId="022F1103" wp14:editId="7AE55663">
                 <wp:simplePos x="0" y="0"/>
                 <wp:positionH relativeFrom="column">
                   <wp:posOffset>895985</wp:posOffset>
@@ -7722,7 +7702,7 @@
           </mc:Choice>
           <mc:Fallback>
             <w:pict>
-              <v:shape w14:anchorId="022F1103" id="_x0000_s1031" type="#_x0000_t202" style="position:absolute;left:0;text-align:left;margin-left:70.55pt;margin-top:1.25pt;width:185.9pt;height:110.6pt;z-index:251662344;visibility:visible;mso-wrap-style:square;mso-width-percent:400;mso-height-percent:200;mso-wrap-distance-left:9pt;mso-wrap-distance-top:3.6pt;mso-wrap-distance-right:9pt;mso-wrap-distance-bottom:3.6pt;mso-position-horizontal:absolute;mso-position-horizontal-relative:text;mso-position-vertical:absolute;mso-position-vertical-relative:text;mso-width-percent:400;mso-height-percent:200;mso-width-relative:margin;mso-height-relative:margin;v-text-anchor:top" o:gfxdata="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">
+              <v:shape w14:anchorId="022F1103" id="_x0000_s1031" type="#_x0000_t202" style="position:absolute;left:0;text-align:left;margin-left:70.55pt;margin-top:1.25pt;width:185.9pt;height:110.6pt;z-index:251640832;visibility:visible;mso-wrap-style:square;mso-width-percent:400;mso-height-percent:200;mso-wrap-distance-left:9pt;mso-wrap-distance-top:3.6pt;mso-wrap-distance-right:9pt;mso-wrap-distance-bottom:3.6pt;mso-position-horizontal:absolute;mso-position-horizontal-relative:text;mso-position-vertical:absolute;mso-position-vertical-relative:text;mso-width-percent:400;mso-height-percent:200;mso-width-relative:margin;mso-height-relative:margin;v-text-anchor:top" o:gfxdata="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">
                 <v:textbox style="mso-fit-shape-to-text:t">
                   <w:txbxContent>
                     <w:p>
@@ -8640,7 +8620,7 @@
         <mc:AlternateContent>
           <mc:Choice Requires="wps">
             <w:drawing>
-              <wp:anchor distT="45720" distB="45720" distL="114300" distR="114300" simplePos="0" relativeHeight="251664392" behindDoc="0" locked="0" layoutInCell="1" allowOverlap="1" wp14:anchorId="39C83F1F" wp14:editId="5D09C021">
+              <wp:anchor distT="45720" distB="45720" distL="114300" distR="114300" simplePos="0" relativeHeight="251641856" behindDoc="0" locked="0" layoutInCell="1" allowOverlap="1" wp14:anchorId="39C83F1F" wp14:editId="5D09C021">
                 <wp:simplePos x="0" y="0"/>
                 <wp:positionH relativeFrom="column">
                   <wp:posOffset>840105</wp:posOffset>
@@ -8815,7 +8795,7 @@
           </mc:Choice>
           <mc:Fallback>
             <w:pict>
-              <v:shape w14:anchorId="39C83F1F" id="_x0000_s1032" type="#_x0000_t202" style="position:absolute;left:0;text-align:left;margin-left:66.15pt;margin-top:7.15pt;width:185.9pt;height:102pt;z-index:251664392;visibility:visible;mso-wrap-style:square;mso-width-percent:400;mso-height-percent:0;mso-wrap-distance-left:9pt;mso-wrap-distance-top:3.6pt;mso-wrap-distance-right:9pt;mso-wrap-distance-bottom:3.6pt;mso-position-horizontal:absolute;mso-position-horizontal-relative:text;mso-position-vertical:absolute;mso-position-vertical-relative:text;mso-width-percent:400;mso-height-percent:0;mso-width-relative:margin;mso-height-relative:margin;v-text-anchor:top" o:gfxdata="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">
+              <v:shape w14:anchorId="39C83F1F" id="_x0000_s1032" type="#_x0000_t202" style="position:absolute;left:0;text-align:left;margin-left:66.15pt;margin-top:7.15pt;width:185.9pt;height:102pt;z-index:251641856;visibility:visible;mso-wrap-style:square;mso-width-percent:400;mso-height-percent:0;mso-wrap-distance-left:9pt;mso-wrap-distance-top:3.6pt;mso-wrap-distance-right:9pt;mso-wrap-distance-bottom:3.6pt;mso-position-horizontal:absolute;mso-position-horizontal-relative:text;mso-position-vertical:absolute;mso-position-vertical-relative:text;mso-width-percent:400;mso-height-percent:0;mso-width-relative:margin;mso-height-relative:margin;v-text-anchor:top" o:gfxdata="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">
                 <v:textbox>
                   <w:txbxContent>
                     <w:p>
@@ -9500,7 +9480,7 @@
         <mc:AlternateContent>
           <mc:Choice Requires="wps">
             <w:drawing>
-              <wp:anchor distT="45720" distB="45720" distL="114300" distR="114300" simplePos="0" relativeHeight="251666440" behindDoc="0" locked="0" layoutInCell="1" allowOverlap="1" wp14:anchorId="5951DFEA" wp14:editId="2D25E9BE">
+              <wp:anchor distT="45720" distB="45720" distL="114300" distR="114300" simplePos="0" relativeHeight="251642880" behindDoc="0" locked="0" layoutInCell="1" allowOverlap="1" wp14:anchorId="5951DFEA" wp14:editId="2D25E9BE">
                 <wp:simplePos x="0" y="0"/>
                 <wp:positionH relativeFrom="column">
                   <wp:posOffset>893445</wp:posOffset>
@@ -9642,7 +9622,7 @@
           </mc:Choice>
           <mc:Fallback>
             <w:pict>
-              <v:shape w14:anchorId="5951DFEA" id="_x0000_s1033" type="#_x0000_t202" style="position:absolute;left:0;text-align:left;margin-left:70.35pt;margin-top:24.05pt;width:185.9pt;height:74.4pt;z-index:251666440;visibility:visible;mso-wrap-style:square;mso-width-percent:400;mso-height-percent:0;mso-wrap-distance-left:9pt;mso-wrap-distance-top:3.6pt;mso-wrap-distance-right:9pt;mso-wrap-distance-bottom:3.6pt;mso-position-horizontal:absolute;mso-position-horizontal-relative:text;mso-position-vertical:absolute;mso-position-vertical-relative:text;mso-width-percent:400;mso-height-percent:0;mso-width-relative:margin;mso-height-relative:margin;v-text-anchor:top" o:gfxdata="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">
+              <v:shape w14:anchorId="5951DFEA" id="_x0000_s1033" type="#_x0000_t202" style="position:absolute;left:0;text-align:left;margin-left:70.35pt;margin-top:24.05pt;width:185.9pt;height:74.4pt;z-index:251642880;visibility:visible;mso-wrap-style:square;mso-width-percent:400;mso-height-percent:0;mso-wrap-distance-left:9pt;mso-wrap-distance-top:3.6pt;mso-wrap-distance-right:9pt;mso-wrap-distance-bottom:3.6pt;mso-position-horizontal:absolute;mso-position-horizontal-relative:text;mso-position-vertical:absolute;mso-position-vertical-relative:text;mso-width-percent:400;mso-height-percent:0;mso-width-relative:margin;mso-height-relative:margin;v-text-anchor:top" o:gfxdata="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">
                 <v:textbox>
                   <w:txbxContent>
                     <w:p>
@@ -10264,7 +10244,7 @@
         <mc:AlternateContent>
           <mc:Choice Requires="wps">
             <w:drawing>
-              <wp:anchor distT="45720" distB="45720" distL="114300" distR="114300" simplePos="0" relativeHeight="251668488" behindDoc="0" locked="0" layoutInCell="1" allowOverlap="1" wp14:anchorId="68974B0E" wp14:editId="24002A19">
+              <wp:anchor distT="45720" distB="45720" distL="114300" distR="114300" simplePos="0" relativeHeight="251643904" behindDoc="0" locked="0" layoutInCell="1" allowOverlap="1" wp14:anchorId="68974B0E" wp14:editId="24002A19">
                 <wp:simplePos x="0" y="0"/>
                 <wp:positionH relativeFrom="column">
                   <wp:posOffset>916305</wp:posOffset>
@@ -10451,7 +10431,7 @@
           </mc:Choice>
           <mc:Fallback>
             <w:pict>
-              <v:shape w14:anchorId="68974B0E" id="_x0000_s1034" type="#_x0000_t202" style="position:absolute;left:0;text-align:left;margin-left:72.15pt;margin-top:.75pt;width:185.9pt;height:112.2pt;z-index:251668488;visibility:visible;mso-wrap-style:square;mso-width-percent:400;mso-height-percent:0;mso-wrap-distance-left:9pt;mso-wrap-distance-top:3.6pt;mso-wrap-distance-right:9pt;mso-wrap-distance-bottom:3.6pt;mso-position-horizontal:absolute;mso-position-horizontal-relative:text;mso-position-vertical:absolute;mso-position-vertical-relative:text;mso-width-percent:400;mso-height-percent:0;mso-width-relative:margin;mso-height-relative:margin;v-text-anchor:top" o:gfxdata="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">
+              <v:shape w14:anchorId="68974B0E" id="_x0000_s1034" type="#_x0000_t202" style="position:absolute;left:0;text-align:left;margin-left:72.15pt;margin-top:.75pt;width:185.9pt;height:112.2pt;z-index:251643904;visibility:visible;mso-wrap-style:square;mso-width-percent:400;mso-height-percent:0;mso-wrap-distance-left:9pt;mso-wrap-distance-top:3.6pt;mso-wrap-distance-right:9pt;mso-wrap-distance-bottom:3.6pt;mso-position-horizontal:absolute;mso-position-horizontal-relative:text;mso-position-vertical:absolute;mso-position-vertical-relative:text;mso-width-percent:400;mso-height-percent:0;mso-width-relative:margin;mso-height-relative:margin;v-text-anchor:top" o:gfxdata="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">
                 <v:textbox>
                   <w:txbxContent>
                     <w:p>
@@ -10935,8 +10915,8 @@
           <w:szCs w:val="24"/>
         </w:rPr>
       </w:pPr>
-      <w:bookmarkStart w:id="6" w:name="Bot_de_Telegram"/>
-      <w:bookmarkEnd w:id="6"/>
+      <w:bookmarkStart w:id="7" w:name="Bot_de_Telegram"/>
+      <w:bookmarkEnd w:id="7"/>
       <w:r>
         <w:rPr>
           <w:b/>
@@ -11574,7 +11554,7 @@
         <mc:AlternateContent>
           <mc:Choice Requires="wps">
             <w:drawing>
-              <wp:anchor distT="45720" distB="45720" distL="114300" distR="114300" simplePos="0" relativeHeight="251684872" behindDoc="0" locked="0" layoutInCell="1" allowOverlap="1" wp14:anchorId="1C2FBED2" wp14:editId="16D60784">
+              <wp:anchor distT="45720" distB="45720" distL="114300" distR="114300" simplePos="0" relativeHeight="251652096" behindDoc="0" locked="0" layoutInCell="1" allowOverlap="1" wp14:anchorId="1C2FBED2" wp14:editId="16D60784">
                 <wp:simplePos x="0" y="0"/>
                 <wp:positionH relativeFrom="column">
                   <wp:posOffset>451485</wp:posOffset>
@@ -11917,7 +11897,7 @@
           </mc:Choice>
           <mc:Fallback>
             <w:pict>
-              <v:shape w14:anchorId="1C2FBED2" id="_x0000_s1035" type="#_x0000_t202" style="position:absolute;left:0;text-align:left;margin-left:35.55pt;margin-top:.45pt;width:324pt;height:136.2pt;z-index:251684872;visibility:visible;mso-wrap-style:square;mso-width-percent:0;mso-height-percent:0;mso-wrap-distance-left:9pt;mso-wrap-distance-top:3.6pt;mso-wrap-distance-right:9pt;mso-wrap-distance-bottom:3.6pt;mso-position-horizontal:absolute;mso-position-horizontal-relative:text;mso-position-vertical:absolute;mso-position-vertical-relative:text;mso-width-percent:0;mso-height-percent:0;mso-width-relative:margin;mso-height-relative:margin;v-text-anchor:top" o:gfxdata="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">
+              <v:shape w14:anchorId="1C2FBED2" id="_x0000_s1035" type="#_x0000_t202" style="position:absolute;left:0;text-align:left;margin-left:35.55pt;margin-top:.45pt;width:324pt;height:136.2pt;z-index:251652096;visibility:visible;mso-wrap-style:square;mso-width-percent:0;mso-height-percent:0;mso-wrap-distance-left:9pt;mso-wrap-distance-top:3.6pt;mso-wrap-distance-right:9pt;mso-wrap-distance-bottom:3.6pt;mso-position-horizontal:absolute;mso-position-horizontal-relative:text;mso-position-vertical:absolute;mso-position-vertical-relative:text;mso-width-percent:0;mso-height-percent:0;mso-width-relative:margin;mso-height-relative:margin;v-text-anchor:top" o:gfxdata="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">
                 <v:textbox>
                   <w:txbxContent>
                     <w:p>
@@ -12612,7 +12592,7 @@
         <mc:AlternateContent>
           <mc:Choice Requires="wps">
             <w:drawing>
-              <wp:anchor distT="45720" distB="45720" distL="114300" distR="114300" simplePos="0" relativeHeight="251686920" behindDoc="0" locked="0" layoutInCell="1" allowOverlap="1" wp14:anchorId="15E1E845" wp14:editId="4FDF9B87">
+              <wp:anchor distT="45720" distB="45720" distL="114300" distR="114300" simplePos="0" relativeHeight="251653120" behindDoc="0" locked="0" layoutInCell="1" allowOverlap="1" wp14:anchorId="15E1E845" wp14:editId="4FDF9B87">
                 <wp:simplePos x="0" y="0"/>
                 <wp:positionH relativeFrom="column">
                   <wp:posOffset>451485</wp:posOffset>
@@ -13120,7 +13100,7 @@
           </mc:Choice>
           <mc:Fallback>
             <w:pict>
-              <v:shape w14:anchorId="15E1E845" id="_x0000_s1036" type="#_x0000_t202" style="position:absolute;left:0;text-align:left;margin-left:35.55pt;margin-top:.35pt;width:409.8pt;height:204.6pt;z-index:251686920;visibility:visible;mso-wrap-style:square;mso-width-percent:0;mso-height-percent:0;mso-wrap-distance-left:9pt;mso-wrap-distance-top:3.6pt;mso-wrap-distance-right:9pt;mso-wrap-distance-bottom:3.6pt;mso-position-horizontal:absolute;mso-position-horizontal-relative:text;mso-position-vertical:absolute;mso-position-vertical-relative:text;mso-width-percent:0;mso-height-percent:0;mso-width-relative:margin;mso-height-relative:margin;v-text-anchor:top" o:gfxdata="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">
+              <v:shape w14:anchorId="15E1E845" id="_x0000_s1036" type="#_x0000_t202" style="position:absolute;left:0;text-align:left;margin-left:35.55pt;margin-top:.35pt;width:409.8pt;height:204.6pt;z-index:251653120;visibility:visible;mso-wrap-style:square;mso-width-percent:0;mso-height-percent:0;mso-wrap-distance-left:9pt;mso-wrap-distance-top:3.6pt;mso-wrap-distance-right:9pt;mso-wrap-distance-bottom:3.6pt;mso-position-horizontal:absolute;mso-position-horizontal-relative:text;mso-position-vertical:absolute;mso-position-vertical-relative:text;mso-width-percent:0;mso-height-percent:0;mso-width-relative:margin;mso-height-relative:margin;v-text-anchor:top" o:gfxdata="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">
                 <v:textbox>
                   <w:txbxContent>
                     <w:p>
@@ -14065,7 +14045,7 @@
         <mc:AlternateContent>
           <mc:Choice Requires="wps">
             <w:drawing>
-              <wp:anchor distT="45720" distB="45720" distL="114300" distR="114300" simplePos="0" relativeHeight="251688968" behindDoc="0" locked="0" layoutInCell="1" allowOverlap="1" wp14:anchorId="67A2E538" wp14:editId="60C32127">
+              <wp:anchor distT="45720" distB="45720" distL="114300" distR="114300" simplePos="0" relativeHeight="251654144" behindDoc="0" locked="0" layoutInCell="1" allowOverlap="1" wp14:anchorId="67A2E538" wp14:editId="60C32127">
                 <wp:simplePos x="0" y="0"/>
                 <wp:positionH relativeFrom="margin">
                   <wp:align>right</wp:align>
@@ -14621,7 +14601,7 @@
           </mc:Choice>
           <mc:Fallback>
             <w:pict>
-              <v:shape w14:anchorId="67A2E538" id="_x0000_s1037" type="#_x0000_t202" style="position:absolute;left:0;text-align:left;margin-left:335.8pt;margin-top:24.15pt;width:387pt;height:200.4pt;z-index:251688968;visibility:visible;mso-wrap-style:square;mso-width-percent:0;mso-height-percent:0;mso-wrap-distance-left:9pt;mso-wrap-distance-top:3.6pt;mso-wrap-distance-right:9pt;mso-wrap-distance-bottom:3.6pt;mso-position-horizontal:right;mso-position-horizontal-relative:margin;mso-position-vertical:absolute;mso-position-vertical-relative:text;mso-width-percent:0;mso-height-percent:0;mso-width-relative:margin;mso-height-relative:margin;v-text-anchor:top" o:gfxdata="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">
+              <v:shape w14:anchorId="67A2E538" id="_x0000_s1037" type="#_x0000_t202" style="position:absolute;left:0;text-align:left;margin-left:335.8pt;margin-top:24.15pt;width:387pt;height:200.4pt;z-index:251654144;visibility:visible;mso-wrap-style:square;mso-width-percent:0;mso-height-percent:0;mso-wrap-distance-left:9pt;mso-wrap-distance-top:3.6pt;mso-wrap-distance-right:9pt;mso-wrap-distance-bottom:3.6pt;mso-position-horizontal:right;mso-position-horizontal-relative:margin;mso-position-vertical:absolute;mso-position-vertical-relative:text;mso-width-percent:0;mso-height-percent:0;mso-width-relative:margin;mso-height-relative:margin;v-text-anchor:top" o:gfxdata="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">
                 <v:textbox>
                   <w:txbxContent>
                     <w:p>
@@ -15744,7 +15724,7 @@
         <mc:AlternateContent>
           <mc:Choice Requires="wps">
             <w:drawing>
-              <wp:anchor distT="45720" distB="45720" distL="114300" distR="114300" simplePos="0" relativeHeight="251691016" behindDoc="0" locked="0" layoutInCell="1" allowOverlap="1" wp14:anchorId="1FAE26CA" wp14:editId="07E2D1D4">
+              <wp:anchor distT="45720" distB="45720" distL="114300" distR="114300" simplePos="0" relativeHeight="251655168" behindDoc="0" locked="0" layoutInCell="1" allowOverlap="1" wp14:anchorId="1FAE26CA" wp14:editId="07E2D1D4">
                 <wp:simplePos x="0" y="0"/>
                 <wp:positionH relativeFrom="column">
                   <wp:posOffset>354330</wp:posOffset>
@@ -16121,7 +16101,7 @@
           </mc:Choice>
           <mc:Fallback>
             <w:pict>
-              <v:shape w14:anchorId="1FAE26CA" id="_x0000_s1038" type="#_x0000_t202" style="position:absolute;left:0;text-align:left;margin-left:27.9pt;margin-top:.4pt;width:309pt;height:108.6pt;z-index:251691016;visibility:visible;mso-wrap-style:square;mso-width-percent:0;mso-height-percent:0;mso-wrap-distance-left:9pt;mso-wrap-distance-top:3.6pt;mso-wrap-distance-right:9pt;mso-wrap-distance-bottom:3.6pt;mso-position-horizontal:absolute;mso-position-horizontal-relative:text;mso-position-vertical:absolute;mso-position-vertical-relative:text;mso-width-percent:0;mso-height-percent:0;mso-width-relative:margin;mso-height-relative:margin;v-text-anchor:top" o:gfxdata="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">
+              <v:shape w14:anchorId="1FAE26CA" id="_x0000_s1038" type="#_x0000_t202" style="position:absolute;left:0;text-align:left;margin-left:27.9pt;margin-top:.4pt;width:309pt;height:108.6pt;z-index:251655168;visibility:visible;mso-wrap-style:square;mso-width-percent:0;mso-height-percent:0;mso-wrap-distance-left:9pt;mso-wrap-distance-top:3.6pt;mso-wrap-distance-right:9pt;mso-wrap-distance-bottom:3.6pt;mso-position-horizontal:absolute;mso-position-horizontal-relative:text;mso-position-vertical:absolute;mso-position-vertical-relative:text;mso-width-percent:0;mso-height-percent:0;mso-width-relative:margin;mso-height-relative:margin;v-text-anchor:top" o:gfxdata="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">
                 <v:textbox>
                   <w:txbxContent>
                     <w:p>
@@ -16816,7 +16796,7 @@
         <mc:AlternateContent>
           <mc:Choice Requires="wps">
             <w:drawing>
-              <wp:anchor distT="45720" distB="45720" distL="114300" distR="114300" simplePos="0" relativeHeight="251693064" behindDoc="0" locked="0" layoutInCell="1" allowOverlap="1" wp14:anchorId="5A8EB8E8" wp14:editId="5FA15CAC">
+              <wp:anchor distT="45720" distB="45720" distL="114300" distR="114300" simplePos="0" relativeHeight="251656192" behindDoc="0" locked="0" layoutInCell="1" allowOverlap="1" wp14:anchorId="5A8EB8E8" wp14:editId="5FA15CAC">
                 <wp:simplePos x="0" y="0"/>
                 <wp:positionH relativeFrom="column">
                   <wp:posOffset>352425</wp:posOffset>
@@ -17475,7 +17455,7 @@
           </mc:Choice>
           <mc:Fallback>
             <w:pict>
-              <v:shape w14:anchorId="5A8EB8E8" id="_x0000_s1039" type="#_x0000_t202" style="position:absolute;left:0;text-align:left;margin-left:27.75pt;margin-top:.35pt;width:309pt;height:200.4pt;z-index:251693064;visibility:visible;mso-wrap-style:square;mso-width-percent:0;mso-height-percent:0;mso-wrap-distance-left:9pt;mso-wrap-distance-top:3.6pt;mso-wrap-distance-right:9pt;mso-wrap-distance-bottom:3.6pt;mso-position-horizontal:absolute;mso-position-horizontal-relative:text;mso-position-vertical:absolute;mso-position-vertical-relative:text;mso-width-percent:0;mso-height-percent:0;mso-width-relative:margin;mso-height-relative:margin;v-text-anchor:top" o:gfxdata="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">
+              <v:shape w14:anchorId="5A8EB8E8" id="_x0000_s1039" type="#_x0000_t202" style="position:absolute;left:0;text-align:left;margin-left:27.75pt;margin-top:.35pt;width:309pt;height:200.4pt;z-index:251656192;visibility:visible;mso-wrap-style:square;mso-width-percent:0;mso-height-percent:0;mso-wrap-distance-left:9pt;mso-wrap-distance-top:3.6pt;mso-wrap-distance-right:9pt;mso-wrap-distance-bottom:3.6pt;mso-position-horizontal:absolute;mso-position-horizontal-relative:text;mso-position-vertical:absolute;mso-position-vertical-relative:text;mso-width-percent:0;mso-height-percent:0;mso-width-relative:margin;mso-height-relative:margin;v-text-anchor:top" o:gfxdata="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">
                 <v:textbox>
                   <w:txbxContent>
                     <w:p>
@@ -18540,7 +18520,7 @@
         <mc:AlternateContent>
           <mc:Choice Requires="wps">
             <w:drawing>
-              <wp:anchor distT="45720" distB="45720" distL="114300" distR="114300" simplePos="0" relativeHeight="251695112" behindDoc="0" locked="0" layoutInCell="1" allowOverlap="1" wp14:anchorId="72AA7E3F" wp14:editId="234AC76B">
+              <wp:anchor distT="45720" distB="45720" distL="114300" distR="114300" simplePos="0" relativeHeight="251657216" behindDoc="0" locked="0" layoutInCell="1" allowOverlap="1" wp14:anchorId="72AA7E3F" wp14:editId="234AC76B">
                 <wp:simplePos x="0" y="0"/>
                 <wp:positionH relativeFrom="column">
                   <wp:posOffset>352425</wp:posOffset>
@@ -19078,7 +19058,7 @@
           </mc:Choice>
           <mc:Fallback>
             <w:pict>
-              <v:shape w14:anchorId="72AA7E3F" id="_x0000_s1040" type="#_x0000_t202" style="position:absolute;left:0;text-align:left;margin-left:27.75pt;margin-top:.4pt;width:309pt;height:168pt;z-index:251695112;visibility:visible;mso-wrap-style:square;mso-width-percent:0;mso-height-percent:0;mso-wrap-distance-left:9pt;mso-wrap-distance-top:3.6pt;mso-wrap-distance-right:9pt;mso-wrap-distance-bottom:3.6pt;mso-position-horizontal:absolute;mso-position-horizontal-relative:text;mso-position-vertical:absolute;mso-position-vertical-relative:text;mso-width-percent:0;mso-height-percent:0;mso-width-relative:margin;mso-height-relative:margin;v-text-anchor:top" o:gfxdata="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">
+              <v:shape w14:anchorId="72AA7E3F" id="_x0000_s1040" type="#_x0000_t202" style="position:absolute;left:0;text-align:left;margin-left:27.75pt;margin-top:.4pt;width:309pt;height:168pt;z-index:251657216;visibility:visible;mso-wrap-style:square;mso-width-percent:0;mso-height-percent:0;mso-wrap-distance-left:9pt;mso-wrap-distance-top:3.6pt;mso-wrap-distance-right:9pt;mso-wrap-distance-bottom:3.6pt;mso-position-horizontal:absolute;mso-position-horizontal-relative:text;mso-position-vertical:absolute;mso-position-vertical-relative:text;mso-width-percent:0;mso-height-percent:0;mso-width-relative:margin;mso-height-relative:margin;v-text-anchor:top" o:gfxdata="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">
                 <v:textbox>
                   <w:txbxContent>
                     <w:p>
@@ -20162,7 +20142,7 @@
         <mc:AlternateContent>
           <mc:Choice Requires="wps">
             <w:drawing>
-              <wp:anchor distT="45720" distB="45720" distL="114300" distR="114300" simplePos="0" relativeHeight="251713544" behindDoc="0" locked="0" layoutInCell="1" allowOverlap="1" wp14:anchorId="7A3E94F7" wp14:editId="4DE5B50D">
+              <wp:anchor distT="45720" distB="45720" distL="114300" distR="114300" simplePos="0" relativeHeight="251668480" behindDoc="0" locked="0" layoutInCell="1" allowOverlap="1" wp14:anchorId="7A3E94F7" wp14:editId="4DE5B50D">
                 <wp:simplePos x="0" y="0"/>
                 <wp:positionH relativeFrom="column">
                   <wp:posOffset>352425</wp:posOffset>
@@ -20684,7 +20664,7 @@
           </mc:Choice>
           <mc:Fallback>
             <w:pict>
-              <v:shape w14:anchorId="7A3E94F7" id="_x0000_s1041" type="#_x0000_t202" style="position:absolute;left:0;text-align:left;margin-left:27.75pt;margin-top:.35pt;width:309pt;height:200.4pt;z-index:251713544;visibility:visible;mso-wrap-style:square;mso-width-percent:0;mso-height-percent:0;mso-wrap-distance-left:9pt;mso-wrap-distance-top:3.6pt;mso-wrap-distance-right:9pt;mso-wrap-distance-bottom:3.6pt;mso-position-horizontal:absolute;mso-position-horizontal-relative:text;mso-position-vertical:absolute;mso-position-vertical-relative:text;mso-width-percent:0;mso-height-percent:0;mso-width-relative:margin;mso-height-relative:margin;v-text-anchor:top" o:gfxdata="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">
+              <v:shape w14:anchorId="7A3E94F7" id="_x0000_s1041" type="#_x0000_t202" style="position:absolute;left:0;text-align:left;margin-left:27.75pt;margin-top:.35pt;width:309pt;height:200.4pt;z-index:251668480;visibility:visible;mso-wrap-style:square;mso-width-percent:0;mso-height-percent:0;mso-wrap-distance-left:9pt;mso-wrap-distance-top:3.6pt;mso-wrap-distance-right:9pt;mso-wrap-distance-bottom:3.6pt;mso-position-horizontal:absolute;mso-position-horizontal-relative:text;mso-position-vertical:absolute;mso-position-vertical-relative:text;mso-width-percent:0;mso-height-percent:0;mso-width-relative:margin;mso-height-relative:margin;v-text-anchor:top" o:gfxdata="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">
                 <v:textbox>
                   <w:txbxContent>
                     <w:p>
@@ -21948,7 +21928,7 @@
         <mc:AlternateContent>
           <mc:Choice Requires="wps">
             <w:drawing>
-              <wp:anchor distT="45720" distB="45720" distL="114300" distR="114300" simplePos="0" relativeHeight="251715592" behindDoc="0" locked="0" layoutInCell="1" allowOverlap="1" wp14:anchorId="2A3611C5" wp14:editId="5A77ED70">
+              <wp:anchor distT="45720" distB="45720" distL="114300" distR="114300" simplePos="0" relativeHeight="251669504" behindDoc="0" locked="0" layoutInCell="1" allowOverlap="1" wp14:anchorId="2A3611C5" wp14:editId="5A77ED70">
                 <wp:simplePos x="0" y="0"/>
                 <wp:positionH relativeFrom="column">
                   <wp:posOffset>353695</wp:posOffset>
@@ -22307,7 +22287,7 @@
           </mc:Choice>
           <mc:Fallback>
             <w:pict>
-              <v:shape w14:anchorId="2A3611C5" id="_x0000_s1042" type="#_x0000_t202" style="position:absolute;left:0;text-align:left;margin-left:27.85pt;margin-top:23.9pt;width:309pt;height:172.9pt;z-index:251715592;visibility:visible;mso-wrap-style:square;mso-width-percent:0;mso-height-percent:0;mso-wrap-distance-left:9pt;mso-wrap-distance-top:3.6pt;mso-wrap-distance-right:9pt;mso-wrap-distance-bottom:3.6pt;mso-position-horizontal:absolute;mso-position-horizontal-relative:text;mso-position-vertical:absolute;mso-position-vertical-relative:text;mso-width-percent:0;mso-height-percent:0;mso-width-relative:margin;mso-height-relative:margin;v-text-anchor:top" o:gfxdata="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">
+              <v:shape w14:anchorId="2A3611C5" id="_x0000_s1042" type="#_x0000_t202" style="position:absolute;left:0;text-align:left;margin-left:27.85pt;margin-top:23.9pt;width:309pt;height:172.9pt;z-index:251669504;visibility:visible;mso-wrap-style:square;mso-width-percent:0;mso-height-percent:0;mso-wrap-distance-left:9pt;mso-wrap-distance-top:3.6pt;mso-wrap-distance-right:9pt;mso-wrap-distance-bottom:3.6pt;mso-position-horizontal:absolute;mso-position-horizontal-relative:text;mso-position-vertical:absolute;mso-position-vertical-relative:text;mso-width-percent:0;mso-height-percent:0;mso-width-relative:margin;mso-height-relative:margin;v-text-anchor:top" o:gfxdata="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">
                 <v:textbox>
                   <w:txbxContent>
                     <w:p>
@@ -23101,7 +23081,7 @@
         <mc:AlternateContent>
           <mc:Choice Requires="wps">
             <w:drawing>
-              <wp:anchor distT="45720" distB="45720" distL="114300" distR="114300" simplePos="0" relativeHeight="251717640" behindDoc="0" locked="0" layoutInCell="1" allowOverlap="1" wp14:anchorId="3EB80870" wp14:editId="35288356">
+              <wp:anchor distT="45720" distB="45720" distL="114300" distR="114300" simplePos="0" relativeHeight="251670528" behindDoc="0" locked="0" layoutInCell="1" allowOverlap="1" wp14:anchorId="3EB80870" wp14:editId="35288356">
                 <wp:simplePos x="0" y="0"/>
                 <wp:positionH relativeFrom="column">
                   <wp:posOffset>353695</wp:posOffset>
@@ -23538,7 +23518,7 @@
           </mc:Choice>
           <mc:Fallback>
             <w:pict>
-              <v:shape w14:anchorId="3EB80870" id="_x0000_s1043" type="#_x0000_t202" style="position:absolute;left:0;text-align:left;margin-left:27.85pt;margin-top:23.9pt;width:309pt;height:172.9pt;z-index:251717640;visibility:visible;mso-wrap-style:square;mso-width-percent:0;mso-height-percent:0;mso-wrap-distance-left:9pt;mso-wrap-distance-top:3.6pt;mso-wrap-distance-right:9pt;mso-wrap-distance-bottom:3.6pt;mso-position-horizontal:absolute;mso-position-horizontal-relative:text;mso-position-vertical:absolute;mso-position-vertical-relative:text;mso-width-percent:0;mso-height-percent:0;mso-width-relative:margin;mso-height-relative:margin;v-text-anchor:top" o:gfxdata="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">
+              <v:shape w14:anchorId="3EB80870" id="_x0000_s1043" type="#_x0000_t202" style="position:absolute;left:0;text-align:left;margin-left:27.85pt;margin-top:23.9pt;width:309pt;height:172.9pt;z-index:251670528;visibility:visible;mso-wrap-style:square;mso-width-percent:0;mso-height-percent:0;mso-wrap-distance-left:9pt;mso-wrap-distance-top:3.6pt;mso-wrap-distance-right:9pt;mso-wrap-distance-bottom:3.6pt;mso-position-horizontal:absolute;mso-position-horizontal-relative:text;mso-position-vertical:absolute;mso-position-vertical-relative:text;mso-width-percent:0;mso-height-percent:0;mso-width-relative:margin;mso-height-relative:margin;v-text-anchor:top" o:gfxdata="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">
                 <v:textbox>
                   <w:txbxContent>
                     <w:p>
@@ -24575,7 +24555,7 @@
         <mc:AlternateContent>
           <mc:Choice Requires="wps">
             <w:drawing>
-              <wp:anchor distT="45720" distB="45720" distL="114300" distR="114300" simplePos="0" relativeHeight="251725832" behindDoc="0" locked="0" layoutInCell="1" allowOverlap="1" wp14:anchorId="1C2E5F27" wp14:editId="540869CA">
+              <wp:anchor distT="45720" distB="45720" distL="114300" distR="114300" simplePos="0" relativeHeight="251674624" behindDoc="0" locked="0" layoutInCell="1" allowOverlap="1" wp14:anchorId="1C2E5F27" wp14:editId="540869CA">
                 <wp:simplePos x="0" y="0"/>
                 <wp:positionH relativeFrom="column">
                   <wp:posOffset>355600</wp:posOffset>
@@ -25040,7 +25020,7 @@
           </mc:Choice>
           <mc:Fallback>
             <w:pict>
-              <v:shape w14:anchorId="1C2E5F27" id="_x0000_s1044" type="#_x0000_t202" style="position:absolute;left:0;text-align:left;margin-left:28pt;margin-top:.35pt;width:309pt;height:231.15pt;z-index:251725832;visibility:visible;mso-wrap-style:square;mso-width-percent:0;mso-height-percent:0;mso-wrap-distance-left:9pt;mso-wrap-distance-top:3.6pt;mso-wrap-distance-right:9pt;mso-wrap-distance-bottom:3.6pt;mso-position-horizontal:absolute;mso-position-horizontal-relative:text;mso-position-vertical:absolute;mso-position-vertical-relative:text;mso-width-percent:0;mso-height-percent:0;mso-width-relative:margin;mso-height-relative:margin;v-text-anchor:top" o:gfxdata="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">
+              <v:shape w14:anchorId="1C2E5F27" id="_x0000_s1044" type="#_x0000_t202" style="position:absolute;left:0;text-align:left;margin-left:28pt;margin-top:.35pt;width:309pt;height:231.15pt;z-index:251674624;visibility:visible;mso-wrap-style:square;mso-width-percent:0;mso-height-percent:0;mso-wrap-distance-left:9pt;mso-wrap-distance-top:3.6pt;mso-wrap-distance-right:9pt;mso-wrap-distance-bottom:3.6pt;mso-position-horizontal:absolute;mso-position-horizontal-relative:text;mso-position-vertical:absolute;mso-position-vertical-relative:text;mso-width-percent:0;mso-height-percent:0;mso-width-relative:margin;mso-height-relative:margin;v-text-anchor:top" o:gfxdata="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">
                 <v:textbox>
                   <w:txbxContent>
                     <w:p>
@@ -26153,7 +26133,7 @@
         <mc:AlternateContent>
           <mc:Choice Requires="wps">
             <w:drawing>
-              <wp:anchor distT="45720" distB="45720" distL="114300" distR="114300" simplePos="0" relativeHeight="251727880" behindDoc="0" locked="0" layoutInCell="1" allowOverlap="1" wp14:anchorId="3FA71B22" wp14:editId="6C06E9D4">
+              <wp:anchor distT="45720" distB="45720" distL="114300" distR="114300" simplePos="0" relativeHeight="251675648" behindDoc="0" locked="0" layoutInCell="1" allowOverlap="1" wp14:anchorId="3FA71B22" wp14:editId="6C06E9D4">
                 <wp:simplePos x="0" y="0"/>
                 <wp:positionH relativeFrom="column">
                   <wp:posOffset>355633</wp:posOffset>
@@ -26587,7 +26567,7 @@
           </mc:Choice>
           <mc:Fallback>
             <w:pict>
-              <v:shape w14:anchorId="3FA71B22" id="_x0000_s1045" type="#_x0000_t202" style="position:absolute;left:0;text-align:left;margin-left:28pt;margin-top:0;width:309pt;height:212.8pt;z-index:251727880;visibility:visible;mso-wrap-style:square;mso-width-percent:0;mso-height-percent:0;mso-wrap-distance-left:9pt;mso-wrap-distance-top:3.6pt;mso-wrap-distance-right:9pt;mso-wrap-distance-bottom:3.6pt;mso-position-horizontal:absolute;mso-position-horizontal-relative:text;mso-position-vertical:absolute;mso-position-vertical-relative:text;mso-width-percent:0;mso-height-percent:0;mso-width-relative:margin;mso-height-relative:margin;v-text-anchor:top" o:gfxdata="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">
+              <v:shape w14:anchorId="3FA71B22" id="_x0000_s1045" type="#_x0000_t202" style="position:absolute;left:0;text-align:left;margin-left:28pt;margin-top:0;width:309pt;height:212.8pt;z-index:251675648;visibility:visible;mso-wrap-style:square;mso-width-percent:0;mso-height-percent:0;mso-wrap-distance-left:9pt;mso-wrap-distance-top:3.6pt;mso-wrap-distance-right:9pt;mso-wrap-distance-bottom:3.6pt;mso-position-horizontal:absolute;mso-position-horizontal-relative:text;mso-position-vertical:absolute;mso-position-vertical-relative:text;mso-width-percent:0;mso-height-percent:0;mso-width-relative:margin;mso-height-relative:margin;v-text-anchor:top" o:gfxdata="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">
                 <v:textbox>
                   <w:txbxContent>
                     <w:p>
@@ -27438,7 +27418,7 @@
         <mc:AlternateContent>
           <mc:Choice Requires="wps">
             <w:drawing>
-              <wp:anchor distT="45720" distB="45720" distL="114300" distR="114300" simplePos="0" relativeHeight="251729928" behindDoc="0" locked="0" layoutInCell="1" allowOverlap="1" wp14:anchorId="1E73456B" wp14:editId="6314F867">
+              <wp:anchor distT="45720" distB="45720" distL="114300" distR="114300" simplePos="0" relativeHeight="251676672" behindDoc="0" locked="0" layoutInCell="1" allowOverlap="1" wp14:anchorId="1E73456B" wp14:editId="6314F867">
                 <wp:simplePos x="0" y="0"/>
                 <wp:positionH relativeFrom="column">
                   <wp:posOffset>355600</wp:posOffset>
@@ -27868,7 +27848,7 @@
           </mc:Choice>
           <mc:Fallback>
             <w:pict>
-              <v:shape w14:anchorId="1E73456B" id="_x0000_s1046" type="#_x0000_t202" style="position:absolute;left:0;text-align:left;margin-left:28pt;margin-top:23.75pt;width:309pt;height:217.25pt;z-index:251729928;visibility:visible;mso-wrap-style:square;mso-width-percent:0;mso-height-percent:0;mso-wrap-distance-left:9pt;mso-wrap-distance-top:3.6pt;mso-wrap-distance-right:9pt;mso-wrap-distance-bottom:3.6pt;mso-position-horizontal:absolute;mso-position-horizontal-relative:text;mso-position-vertical:absolute;mso-position-vertical-relative:text;mso-width-percent:0;mso-height-percent:0;mso-width-relative:margin;mso-height-relative:margin;v-text-anchor:top" o:gfxdata="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">
+              <v:shape w14:anchorId="1E73456B" id="_x0000_s1046" type="#_x0000_t202" style="position:absolute;left:0;text-align:left;margin-left:28pt;margin-top:23.75pt;width:309pt;height:217.25pt;z-index:251676672;visibility:visible;mso-wrap-style:square;mso-width-percent:0;mso-height-percent:0;mso-wrap-distance-left:9pt;mso-wrap-distance-top:3.6pt;mso-wrap-distance-right:9pt;mso-wrap-distance-bottom:3.6pt;mso-position-horizontal:absolute;mso-position-horizontal-relative:text;mso-position-vertical:absolute;mso-position-vertical-relative:text;mso-width-percent:0;mso-height-percent:0;mso-width-relative:margin;mso-height-relative:margin;v-text-anchor:top" o:gfxdata="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">
                 <v:textbox>
                   <w:txbxContent>
                     <w:p>
@@ -28911,7 +28891,7 @@
         <mc:AlternateContent>
           <mc:Choice Requires="wps">
             <w:drawing>
-              <wp:anchor distT="45720" distB="45720" distL="114300" distR="114300" simplePos="0" relativeHeight="251731976" behindDoc="0" locked="0" layoutInCell="1" allowOverlap="1" wp14:anchorId="1C13DCE8" wp14:editId="46B40116">
+              <wp:anchor distT="45720" distB="45720" distL="114300" distR="114300" simplePos="0" relativeHeight="251677696" behindDoc="0" locked="0" layoutInCell="1" allowOverlap="1" wp14:anchorId="1C13DCE8" wp14:editId="46B40116">
                 <wp:simplePos x="0" y="0"/>
                 <wp:positionH relativeFrom="column">
                   <wp:posOffset>355600</wp:posOffset>
@@ -29233,7 +29213,7 @@
           </mc:Choice>
           <mc:Fallback>
             <w:pict>
-              <v:shape w14:anchorId="1C13DCE8" id="_x0000_s1047" type="#_x0000_t202" style="position:absolute;left:0;text-align:left;margin-left:28pt;margin-top:23.6pt;width:309pt;height:139.55pt;z-index:251731976;visibility:visible;mso-wrap-style:square;mso-width-percent:0;mso-height-percent:0;mso-wrap-distance-left:9pt;mso-wrap-distance-top:3.6pt;mso-wrap-distance-right:9pt;mso-wrap-distance-bottom:3.6pt;mso-position-horizontal:absolute;mso-position-horizontal-relative:text;mso-position-vertical:absolute;mso-position-vertical-relative:text;mso-width-percent:0;mso-height-percent:0;mso-width-relative:margin;mso-height-relative:margin;v-text-anchor:top" o:gfxdata="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">
+              <v:shape w14:anchorId="1C13DCE8" id="_x0000_s1047" type="#_x0000_t202" style="position:absolute;left:0;text-align:left;margin-left:28pt;margin-top:23.6pt;width:309pt;height:139.55pt;z-index:251677696;visibility:visible;mso-wrap-style:square;mso-width-percent:0;mso-height-percent:0;mso-wrap-distance-left:9pt;mso-wrap-distance-top:3.6pt;mso-wrap-distance-right:9pt;mso-wrap-distance-bottom:3.6pt;mso-position-horizontal:absolute;mso-position-horizontal-relative:text;mso-position-vertical:absolute;mso-position-vertical-relative:text;mso-width-percent:0;mso-height-percent:0;mso-width-relative:margin;mso-height-relative:margin;v-text-anchor:top" o:gfxdata="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">
                 <v:textbox>
                   <w:txbxContent>
                     <w:p>
@@ -29964,9 +29944,7 @@
           <w:szCs w:val="24"/>
         </w:rPr>
       </w:pPr>
-      <w:bookmarkStart w:id="7" w:name="MQTT"/>
-      <w:bookmarkStart w:id="8" w:name="_GoBack"/>
-      <w:bookmarkEnd w:id="7"/>
+      <w:bookmarkStart w:id="8" w:name="MQTT"/>
       <w:bookmarkEnd w:id="8"/>
       <w:r>
         <w:rPr>
@@ -30272,7 +30250,7 @@
         <mc:AlternateContent>
           <mc:Choice Requires="wps">
             <w:drawing>
-              <wp:anchor distT="45720" distB="45720" distL="114300" distR="114300" simplePos="0" relativeHeight="251658240" behindDoc="0" locked="0" layoutInCell="1" allowOverlap="1" wp14:anchorId="6AA1B0C7" wp14:editId="5AD7DDEE">
+              <wp:anchor distT="45720" distB="45720" distL="114300" distR="114300" simplePos="0" relativeHeight="251631616" behindDoc="0" locked="0" layoutInCell="1" allowOverlap="1" wp14:anchorId="6AA1B0C7" wp14:editId="5AD7DDEE">
                 <wp:simplePos x="0" y="0"/>
                 <wp:positionH relativeFrom="column">
                   <wp:posOffset>266065</wp:posOffset>
@@ -30452,7 +30430,7 @@
           </mc:Choice>
           <mc:Fallback>
             <w:pict>
-              <v:shape w14:anchorId="6AA1B0C7" id="_x0000_s1048" type="#_x0000_t202" style="position:absolute;left:0;text-align:left;margin-left:20.95pt;margin-top:1.5pt;width:176pt;height:139.5pt;z-index:251658240;visibility:visible;mso-wrap-style:square;mso-width-percent:0;mso-height-percent:0;mso-wrap-distance-left:9pt;mso-wrap-distance-top:3.6pt;mso-wrap-distance-right:9pt;mso-wrap-distance-bottom:3.6pt;mso-position-horizontal:absolute;mso-position-horizontal-relative:text;mso-position-vertical:absolute;mso-position-vertical-relative:text;mso-width-percent:0;mso-height-percent:0;mso-width-relative:margin;mso-height-relative:margin;v-text-anchor:top" o:gfxdata="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">
+              <v:shape w14:anchorId="6AA1B0C7" id="_x0000_s1048" type="#_x0000_t202" style="position:absolute;left:0;text-align:left;margin-left:20.95pt;margin-top:1.5pt;width:176pt;height:139.5pt;z-index:251631616;visibility:visible;mso-wrap-style:square;mso-width-percent:0;mso-height-percent:0;mso-wrap-distance-left:9pt;mso-wrap-distance-top:3.6pt;mso-wrap-distance-right:9pt;mso-wrap-distance-bottom:3.6pt;mso-position-horizontal:absolute;mso-position-horizontal-relative:text;mso-position-vertical:absolute;mso-position-vertical-relative:text;mso-width-percent:0;mso-height-percent:0;mso-width-relative:margin;mso-height-relative:margin;v-text-anchor:top" o:gfxdata="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">
                 <v:textbox>
                   <w:txbxContent>
                     <w:p>
@@ -30765,7 +30743,7 @@
         <mc:AlternateContent>
           <mc:Choice Requires="wps">
             <w:drawing>
-              <wp:anchor distT="0" distB="0" distL="114300" distR="114300" simplePos="0" relativeHeight="251658248" behindDoc="0" locked="0" layoutInCell="1" allowOverlap="1" wp14:anchorId="0E217321" wp14:editId="13A8C954">
+              <wp:anchor distT="0" distB="0" distL="114300" distR="114300" simplePos="0" relativeHeight="251638784" behindDoc="0" locked="0" layoutInCell="1" allowOverlap="1" wp14:anchorId="0E217321" wp14:editId="13A8C954">
                 <wp:simplePos x="0" y="0"/>
                 <wp:positionH relativeFrom="margin">
                   <wp:align>left</wp:align>
@@ -30835,7 +30813,7 @@
           </mc:Choice>
           <mc:Fallback>
             <w:pict>
-              <v:shape w14:anchorId="0E217321" id="Text Box 6" o:spid="_x0000_s1049" type="#_x0000_t202" style="position:absolute;left:0;text-align:left;margin-left:0;margin-top:426.65pt;width:425.2pt;height:30.5pt;z-index:251658248;visibility:visible;mso-wrap-style:square;mso-height-percent:0;mso-wrap-distance-left:9pt;mso-wrap-distance-top:0;mso-wrap-distance-right:9pt;mso-wrap-distance-bottom:0;mso-position-horizontal:left;mso-position-horizontal-relative:margin;mso-position-vertical:absolute;mso-position-vertical-relative:text;mso-height-percent:0;mso-height-relative:margin;v-text-anchor:top" o:gfxdata="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" stroked="f">
+              <v:shape w14:anchorId="0E217321" id="Text Box 6" o:spid="_x0000_s1049" type="#_x0000_t202" style="position:absolute;left:0;text-align:left;margin-left:0;margin-top:426.65pt;width:425.2pt;height:30.5pt;z-index:251638784;visibility:visible;mso-wrap-style:square;mso-height-percent:0;mso-wrap-distance-left:9pt;mso-wrap-distance-top:0;mso-wrap-distance-right:9pt;mso-wrap-distance-bottom:0;mso-position-horizontal:left;mso-position-horizontal-relative:margin;mso-position-vertical:absolute;mso-position-vertical-relative:text;mso-height-percent:0;mso-height-relative:margin;v-text-anchor:top" o:gfxdata="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" stroked="f">
                 <v:textbox inset="0,0,0,0">
                   <w:txbxContent>
                     <w:p>
@@ -30868,7 +30846,7 @@
           <w:noProof/>
         </w:rPr>
         <w:drawing>
-          <wp:anchor distT="0" distB="0" distL="114300" distR="114300" simplePos="0" relativeHeight="251696136" behindDoc="0" locked="0" layoutInCell="1" allowOverlap="1" wp14:anchorId="2E606C6F" wp14:editId="76312673">
+          <wp:anchor distT="0" distB="0" distL="114300" distR="114300" simplePos="0" relativeHeight="251658240" behindDoc="0" locked="0" layoutInCell="1" allowOverlap="1" wp14:anchorId="2E606C6F" wp14:editId="76312673">
             <wp:simplePos x="0" y="0"/>
             <wp:positionH relativeFrom="margin">
               <wp:align>left</wp:align>
@@ -31028,7 +31006,7 @@
         <mc:AlternateContent>
           <mc:Choice Requires="wps">
             <w:drawing>
-              <wp:anchor distT="45720" distB="45720" distL="114300" distR="114300" simplePos="0" relativeHeight="251670536" behindDoc="0" locked="0" layoutInCell="1" allowOverlap="1" wp14:anchorId="6A3F796E" wp14:editId="66D91B12">
+              <wp:anchor distT="45720" distB="45720" distL="114300" distR="114300" simplePos="0" relativeHeight="251644928" behindDoc="0" locked="0" layoutInCell="1" allowOverlap="1" wp14:anchorId="6A3F796E" wp14:editId="66D91B12">
                 <wp:simplePos x="0" y="0"/>
                 <wp:positionH relativeFrom="margin">
                   <wp:posOffset>-36195</wp:posOffset>
@@ -32288,7 +32266,7 @@
           </mc:Choice>
           <mc:Fallback>
             <w:pict>
-              <v:shape w14:anchorId="6A3F796E" id="_x0000_s1050" type="#_x0000_t202" style="position:absolute;left:0;text-align:left;margin-left:-2.85pt;margin-top:54.55pt;width:436.2pt;height:617.4pt;z-index:251670536;visibility:visible;mso-wrap-style:square;mso-width-percent:0;mso-height-percent:0;mso-wrap-distance-left:9pt;mso-wrap-distance-top:3.6pt;mso-wrap-distance-right:9pt;mso-wrap-distance-bottom:3.6pt;mso-position-horizontal:absolute;mso-position-horizontal-relative:margin;mso-position-vertical:absolute;mso-position-vertical-relative:text;mso-width-percent:0;mso-height-percent:0;mso-width-relative:margin;mso-height-relative:margin;v-text-anchor:top" o:gfxdata="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">
+              <v:shape w14:anchorId="6A3F796E" id="_x0000_s1050" type="#_x0000_t202" style="position:absolute;left:0;text-align:left;margin-left:-2.85pt;margin-top:54.55pt;width:436.2pt;height:617.4pt;z-index:251644928;visibility:visible;mso-wrap-style:square;mso-width-percent:0;mso-height-percent:0;mso-wrap-distance-left:9pt;mso-wrap-distance-top:3.6pt;mso-wrap-distance-right:9pt;mso-wrap-distance-bottom:3.6pt;mso-position-horizontal:absolute;mso-position-horizontal-relative:margin;mso-position-vertical:absolute;mso-position-vertical-relative:text;mso-width-percent:0;mso-height-percent:0;mso-width-relative:margin;mso-height-relative:margin;v-text-anchor:top" o:gfxdata="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">
                 <v:textbox>
                   <w:txbxContent>
                     <w:p>
@@ -33504,7 +33482,7 @@
         <mc:AlternateContent>
           <mc:Choice Requires="wps">
             <w:drawing>
-              <wp:anchor distT="0" distB="0" distL="114300" distR="114300" simplePos="0" relativeHeight="251672584" behindDoc="0" locked="0" layoutInCell="1" allowOverlap="1" wp14:anchorId="4FAADD91" wp14:editId="69A4C2C4">
+              <wp:anchor distT="0" distB="0" distL="114300" distR="114300" simplePos="0" relativeHeight="251645952" behindDoc="0" locked="0" layoutInCell="1" allowOverlap="1" wp14:anchorId="4FAADD91" wp14:editId="69A4C2C4">
                 <wp:simplePos x="0" y="0"/>
                 <wp:positionH relativeFrom="margin">
                   <wp:align>right</wp:align>
@@ -33578,7 +33556,7 @@
           </mc:Choice>
           <mc:Fallback>
             <w:pict>
-              <v:shape w14:anchorId="4FAADD91" id="_x0000_s1051" type="#_x0000_t202" style="position:absolute;left:0;text-align:left;margin-left:374pt;margin-top:677.15pt;width:425.2pt;height:.05pt;z-index:251672584;visibility:visible;mso-wrap-style:square;mso-wrap-distance-left:9pt;mso-wrap-distance-top:0;mso-wrap-distance-right:9pt;mso-wrap-distance-bottom:0;mso-position-horizontal:right;mso-position-horizontal-relative:margin;mso-position-vertical:absolute;mso-position-vertical-relative:text;v-text-anchor:top" o:gfxdata="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" stroked="f">
+              <v:shape w14:anchorId="4FAADD91" id="_x0000_s1051" type="#_x0000_t202" style="position:absolute;left:0;text-align:left;margin-left:374pt;margin-top:677.15pt;width:425.2pt;height:.05pt;z-index:251645952;visibility:visible;mso-wrap-style:square;mso-wrap-distance-left:9pt;mso-wrap-distance-top:0;mso-wrap-distance-right:9pt;mso-wrap-distance-bottom:0;mso-position-horizontal:right;mso-position-horizontal-relative:margin;mso-position-vertical:absolute;mso-position-vertical-relative:text;v-text-anchor:top" o:gfxdata="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" stroked="f">
                 <v:textbox style="mso-fit-shape-to-text:t" inset="0,0,0,0">
                   <w:txbxContent>
                     <w:p>
@@ -33763,7 +33741,7 @@
         <mc:AlternateContent>
           <mc:Choice Requires="wps">
             <w:drawing>
-              <wp:anchor distT="0" distB="0" distL="114300" distR="114300" simplePos="0" relativeHeight="251674632" behindDoc="0" locked="0" layoutInCell="1" allowOverlap="1" wp14:anchorId="7740B62D" wp14:editId="21EBA1B3">
+              <wp:anchor distT="0" distB="0" distL="114300" distR="114300" simplePos="0" relativeHeight="251646976" behindDoc="0" locked="0" layoutInCell="1" allowOverlap="1" wp14:anchorId="7740B62D" wp14:editId="21EBA1B3">
                 <wp:simplePos x="0" y="0"/>
                 <wp:positionH relativeFrom="margin">
                   <wp:posOffset>175260</wp:posOffset>
@@ -33837,7 +33815,7 @@
           </mc:Choice>
           <mc:Fallback>
             <w:pict>
-              <v:shape w14:anchorId="7740B62D" id="_x0000_s1052" type="#_x0000_t202" style="position:absolute;left:0;text-align:left;margin-left:13.8pt;margin-top:238.85pt;width:425.2pt;height:.05pt;z-index:251674632;visibility:visible;mso-wrap-style:square;mso-wrap-distance-left:9pt;mso-wrap-distance-top:0;mso-wrap-distance-right:9pt;mso-wrap-distance-bottom:0;mso-position-horizontal:absolute;mso-position-horizontal-relative:margin;mso-position-vertical:absolute;mso-position-vertical-relative:text;v-text-anchor:top" o:gfxdata="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" stroked="f">
+              <v:shape w14:anchorId="7740B62D" id="_x0000_s1052" type="#_x0000_t202" style="position:absolute;left:0;text-align:left;margin-left:13.8pt;margin-top:238.85pt;width:425.2pt;height:.05pt;z-index:251646976;visibility:visible;mso-wrap-style:square;mso-wrap-distance-left:9pt;mso-wrap-distance-top:0;mso-wrap-distance-right:9pt;mso-wrap-distance-bottom:0;mso-position-horizontal:absolute;mso-position-horizontal-relative:margin;mso-position-vertical:absolute;mso-position-vertical-relative:text;v-text-anchor:top" o:gfxdata="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" stroked="f">
                 <v:textbox style="mso-fit-shape-to-text:t" inset="0,0,0,0">
                   <w:txbxContent>
                     <w:p>
@@ -34009,7 +33987,7 @@
         <mc:AlternateContent>
           <mc:Choice Requires="wps">
             <w:drawing>
-              <wp:anchor distT="0" distB="0" distL="114300" distR="114300" simplePos="0" relativeHeight="251676680" behindDoc="0" locked="0" layoutInCell="1" allowOverlap="1" wp14:anchorId="5013A0B1" wp14:editId="1C382A3B">
+              <wp:anchor distT="0" distB="0" distL="114300" distR="114300" simplePos="0" relativeHeight="251648000" behindDoc="0" locked="0" layoutInCell="1" allowOverlap="1" wp14:anchorId="5013A0B1" wp14:editId="1C382A3B">
                 <wp:simplePos x="0" y="0"/>
                 <wp:positionH relativeFrom="margin">
                   <wp:posOffset>167640</wp:posOffset>
@@ -34083,7 +34061,7 @@
           </mc:Choice>
           <mc:Fallback>
             <w:pict>
-              <v:shape w14:anchorId="5013A0B1" id="_x0000_s1053" type="#_x0000_t202" style="position:absolute;left:0;text-align:left;margin-left:13.2pt;margin-top:236.8pt;width:425.2pt;height:.05pt;z-index:251676680;visibility:visible;mso-wrap-style:square;mso-wrap-distance-left:9pt;mso-wrap-distance-top:0;mso-wrap-distance-right:9pt;mso-wrap-distance-bottom:0;mso-position-horizontal:absolute;mso-position-horizontal-relative:margin;mso-position-vertical:absolute;mso-position-vertical-relative:text;v-text-anchor:top" o:gfxdata="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" stroked="f">
+              <v:shape w14:anchorId="5013A0B1" id="_x0000_s1053" type="#_x0000_t202" style="position:absolute;left:0;text-align:left;margin-left:13.2pt;margin-top:236.8pt;width:425.2pt;height:.05pt;z-index:251648000;visibility:visible;mso-wrap-style:square;mso-wrap-distance-left:9pt;mso-wrap-distance-top:0;mso-wrap-distance-right:9pt;mso-wrap-distance-bottom:0;mso-position-horizontal:absolute;mso-position-horizontal-relative:margin;mso-position-vertical:absolute;mso-position-vertical-relative:text;v-text-anchor:top" o:gfxdata="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" stroked="f">
                 <v:textbox style="mso-fit-shape-to-text:t" inset="0,0,0,0">
                   <w:txbxContent>
                     <w:p>
@@ -34279,7 +34257,7 @@
         <mc:AlternateContent>
           <mc:Choice Requires="wps">
             <w:drawing>
-              <wp:anchor distT="0" distB="0" distL="114300" distR="114300" simplePos="0" relativeHeight="251678728" behindDoc="0" locked="0" layoutInCell="1" allowOverlap="1" wp14:anchorId="46EBEC1A" wp14:editId="1E5E35DC">
+              <wp:anchor distT="0" distB="0" distL="114300" distR="114300" simplePos="0" relativeHeight="251649024" behindDoc="0" locked="0" layoutInCell="1" allowOverlap="1" wp14:anchorId="46EBEC1A" wp14:editId="1E5E35DC">
                 <wp:simplePos x="0" y="0"/>
                 <wp:positionH relativeFrom="margin">
                   <wp:posOffset>167640</wp:posOffset>
@@ -34356,7 +34334,7 @@
           </mc:Choice>
           <mc:Fallback>
             <w:pict>
-              <v:shape w14:anchorId="46EBEC1A" id="_x0000_s1054" type="#_x0000_t202" style="position:absolute;left:0;text-align:left;margin-left:13.2pt;margin-top:234.95pt;width:425.2pt;height:.05pt;z-index:251678728;visibility:visible;mso-wrap-style:square;mso-height-percent:0;mso-wrap-distance-left:9pt;mso-wrap-distance-top:0;mso-wrap-distance-right:9pt;mso-wrap-distance-bottom:0;mso-position-horizontal:absolute;mso-position-horizontal-relative:margin;mso-position-vertical:absolute;mso-position-vertical-relative:text;mso-height-percent:0;mso-height-relative:margin;v-text-anchor:top" o:gfxdata="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" stroked="f">
+              <v:shape w14:anchorId="46EBEC1A" id="_x0000_s1054" type="#_x0000_t202" style="position:absolute;left:0;text-align:left;margin-left:13.2pt;margin-top:234.95pt;width:425.2pt;height:.05pt;z-index:251649024;visibility:visible;mso-wrap-style:square;mso-height-percent:0;mso-wrap-distance-left:9pt;mso-wrap-distance-top:0;mso-wrap-distance-right:9pt;mso-wrap-distance-bottom:0;mso-position-horizontal:absolute;mso-position-horizontal-relative:margin;mso-position-vertical:absolute;mso-position-vertical-relative:text;mso-height-percent:0;mso-height-relative:margin;v-text-anchor:top" o:gfxdata="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" stroked="f">
                 <v:textbox style="mso-fit-shape-to-text:t" inset="0,0,0,0">
                   <w:txbxContent>
                     <w:p>
@@ -34551,7 +34529,7 @@
         <mc:AlternateContent>
           <mc:Choice Requires="wps">
             <w:drawing>
-              <wp:anchor distT="0" distB="0" distL="114300" distR="114300" simplePos="0" relativeHeight="251680776" behindDoc="0" locked="0" layoutInCell="1" allowOverlap="1" wp14:anchorId="1A8C688B" wp14:editId="4CC87AC3">
+              <wp:anchor distT="0" distB="0" distL="114300" distR="114300" simplePos="0" relativeHeight="251650048" behindDoc="0" locked="0" layoutInCell="1" allowOverlap="1" wp14:anchorId="1A8C688B" wp14:editId="4CC87AC3">
                 <wp:simplePos x="0" y="0"/>
                 <wp:positionH relativeFrom="margin">
                   <wp:posOffset>160020</wp:posOffset>
@@ -34625,7 +34603,7 @@
           </mc:Choice>
           <mc:Fallback>
             <w:pict>
-              <v:shape w14:anchorId="1A8C688B" id="_x0000_s1055" type="#_x0000_t202" style="position:absolute;left:0;text-align:left;margin-left:12.6pt;margin-top:238.6pt;width:425.2pt;height:.05pt;z-index:251680776;visibility:visible;mso-wrap-style:square;mso-wrap-distance-left:9pt;mso-wrap-distance-top:0;mso-wrap-distance-right:9pt;mso-wrap-distance-bottom:0;mso-position-horizontal:absolute;mso-position-horizontal-relative:margin;mso-position-vertical:absolute;mso-position-vertical-relative:text;v-text-anchor:top" o:gfxdata="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" stroked="f">
+              <v:shape w14:anchorId="1A8C688B" id="_x0000_s1055" type="#_x0000_t202" style="position:absolute;left:0;text-align:left;margin-left:12.6pt;margin-top:238.6pt;width:425.2pt;height:.05pt;z-index:251650048;visibility:visible;mso-wrap-style:square;mso-wrap-distance-left:9pt;mso-wrap-distance-top:0;mso-wrap-distance-right:9pt;mso-wrap-distance-bottom:0;mso-position-horizontal:absolute;mso-position-horizontal-relative:margin;mso-position-vertical:absolute;mso-position-vertical-relative:text;v-text-anchor:top" o:gfxdata="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" stroked="f">
                 <v:textbox style="mso-fit-shape-to-text:t" inset="0,0,0,0">
                   <w:txbxContent>
                     <w:p>
@@ -34796,7 +34774,7 @@
         <mc:AlternateContent>
           <mc:Choice Requires="wps">
             <w:drawing>
-              <wp:anchor distT="0" distB="0" distL="114300" distR="114300" simplePos="0" relativeHeight="251682824" behindDoc="0" locked="0" layoutInCell="1" allowOverlap="1" wp14:anchorId="687ACC73" wp14:editId="680E0405">
+              <wp:anchor distT="0" distB="0" distL="114300" distR="114300" simplePos="0" relativeHeight="251651072" behindDoc="0" locked="0" layoutInCell="1" allowOverlap="1" wp14:anchorId="687ACC73" wp14:editId="680E0405">
                 <wp:simplePos x="0" y="0"/>
                 <wp:positionH relativeFrom="margin">
                   <wp:posOffset>167640</wp:posOffset>
@@ -34870,7 +34848,7 @@
           </mc:Choice>
           <mc:Fallback>
             <w:pict>
-              <v:shape w14:anchorId="687ACC73" id="_x0000_s1056" type="#_x0000_t202" style="position:absolute;left:0;text-align:left;margin-left:13.2pt;margin-top:236.6pt;width:425.2pt;height:.05pt;z-index:251682824;visibility:visible;mso-wrap-style:square;mso-wrap-distance-left:9pt;mso-wrap-distance-top:0;mso-wrap-distance-right:9pt;mso-wrap-distance-bottom:0;mso-position-horizontal:absolute;mso-position-horizontal-relative:margin;mso-position-vertical:absolute;mso-position-vertical-relative:text;v-text-anchor:top" o:gfxdata="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" stroked="f">
+              <v:shape w14:anchorId="687ACC73" id="_x0000_s1056" type="#_x0000_t202" style="position:absolute;left:0;text-align:left;margin-left:13.2pt;margin-top:236.6pt;width:425.2pt;height:.05pt;z-index:251651072;visibility:visible;mso-wrap-style:square;mso-wrap-distance-left:9pt;mso-wrap-distance-top:0;mso-wrap-distance-right:9pt;mso-wrap-distance-bottom:0;mso-position-horizontal:absolute;mso-position-horizontal-relative:margin;mso-position-vertical:absolute;mso-position-vertical-relative:text;v-text-anchor:top" o:gfxdata="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" stroked="f">
                 <v:textbox style="mso-fit-shape-to-text:t" inset="0,0,0,0">
                   <w:txbxContent>
                     <w:p>
@@ -35228,7 +35206,7 @@
         <mc:AlternateContent>
           <mc:Choice Requires="wps">
             <w:drawing>
-              <wp:anchor distT="0" distB="0" distL="114300" distR="114300" simplePos="0" relativeHeight="251698184" behindDoc="0" locked="0" layoutInCell="1" allowOverlap="1" wp14:anchorId="276BED5A" wp14:editId="5B050BC5">
+              <wp:anchor distT="0" distB="0" distL="114300" distR="114300" simplePos="0" relativeHeight="251659264" behindDoc="0" locked="0" layoutInCell="1" allowOverlap="1" wp14:anchorId="276BED5A" wp14:editId="5B050BC5">
                 <wp:simplePos x="0" y="0"/>
                 <wp:positionH relativeFrom="margin">
                   <wp:posOffset>4192905</wp:posOffset>
@@ -35308,7 +35286,7 @@
           </mc:Choice>
           <mc:Fallback>
             <w:pict>
-              <v:shape w14:anchorId="276BED5A" id="_x0000_s1057" type="#_x0000_t202" style="position:absolute;left:0;text-align:left;margin-left:330.15pt;margin-top:278.4pt;width:61.8pt;height:13.2pt;z-index:251698184;visibility:visible;mso-wrap-style:square;mso-width-percent:0;mso-height-percent:0;mso-wrap-distance-left:9pt;mso-wrap-distance-top:0;mso-wrap-distance-right:9pt;mso-wrap-distance-bottom:0;mso-position-horizontal:absolute;mso-position-horizontal-relative:margin;mso-position-vertical:absolute;mso-position-vertical-relative:text;mso-width-percent:0;mso-height-percent:0;mso-width-relative:margin;mso-height-relative:margin;v-text-anchor:top" o:gfxdata="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" stroked="f">
+              <v:shape w14:anchorId="276BED5A" id="_x0000_s1057" type="#_x0000_t202" style="position:absolute;left:0;text-align:left;margin-left:330.15pt;margin-top:278.4pt;width:61.8pt;height:13.2pt;z-index:251659264;visibility:visible;mso-wrap-style:square;mso-width-percent:0;mso-height-percent:0;mso-wrap-distance-left:9pt;mso-wrap-distance-top:0;mso-wrap-distance-right:9pt;mso-wrap-distance-bottom:0;mso-position-horizontal:absolute;mso-position-horizontal-relative:margin;mso-position-vertical:absolute;mso-position-vertical-relative:text;mso-width-percent:0;mso-height-percent:0;mso-width-relative:margin;mso-height-relative:margin;v-text-anchor:top" o:gfxdata="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" stroked="f">
                 <v:textbox inset="0,0,0,0">
                   <w:txbxContent>
                     <w:p>
@@ -35487,7 +35465,7 @@
         <mc:AlternateContent>
           <mc:Choice Requires="wps">
             <w:drawing>
-              <wp:anchor distT="0" distB="0" distL="114300" distR="114300" simplePos="0" relativeHeight="251700232" behindDoc="0" locked="0" layoutInCell="1" allowOverlap="1" wp14:anchorId="024C0E1F" wp14:editId="2377B0CD">
+              <wp:anchor distT="0" distB="0" distL="114300" distR="114300" simplePos="0" relativeHeight="251660288" behindDoc="0" locked="0" layoutInCell="1" allowOverlap="1" wp14:anchorId="024C0E1F" wp14:editId="2377B0CD">
                 <wp:simplePos x="0" y="0"/>
                 <wp:positionH relativeFrom="margin">
                   <wp:posOffset>4164965</wp:posOffset>
@@ -35567,7 +35545,7 @@
           </mc:Choice>
           <mc:Fallback>
             <w:pict>
-              <v:shape w14:anchorId="024C0E1F" id="_x0000_s1058" type="#_x0000_t202" style="position:absolute;left:0;text-align:left;margin-left:327.95pt;margin-top:266.1pt;width:63pt;height:15.6pt;z-index:251700232;visibility:visible;mso-wrap-style:square;mso-width-percent:0;mso-height-percent:0;mso-wrap-distance-left:9pt;mso-wrap-distance-top:0;mso-wrap-distance-right:9pt;mso-wrap-distance-bottom:0;mso-position-horizontal:absolute;mso-position-horizontal-relative:margin;mso-position-vertical:absolute;mso-position-vertical-relative:text;mso-width-percent:0;mso-height-percent:0;mso-width-relative:margin;mso-height-relative:margin;v-text-anchor:top" o:gfxdata="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" stroked="f">
+              <v:shape w14:anchorId="024C0E1F" id="_x0000_s1058" type="#_x0000_t202" style="position:absolute;left:0;text-align:left;margin-left:327.95pt;margin-top:266.1pt;width:63pt;height:15.6pt;z-index:251660288;visibility:visible;mso-wrap-style:square;mso-width-percent:0;mso-height-percent:0;mso-wrap-distance-left:9pt;mso-wrap-distance-top:0;mso-wrap-distance-right:9pt;mso-wrap-distance-bottom:0;mso-position-horizontal:absolute;mso-position-horizontal-relative:margin;mso-position-vertical:absolute;mso-position-vertical-relative:text;mso-width-percent:0;mso-height-percent:0;mso-width-relative:margin;mso-height-relative:margin;v-text-anchor:top" o:gfxdata="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" stroked="f">
                 <v:textbox inset="0,0,0,0">
                   <w:txbxContent>
                     <w:p>
@@ -35750,7 +35728,7 @@
           <w:u w:val="single"/>
         </w:rPr>
         <w:drawing>
-          <wp:anchor distT="0" distB="0" distL="114300" distR="114300" simplePos="0" relativeHeight="251703304" behindDoc="0" locked="0" layoutInCell="1" allowOverlap="1" wp14:anchorId="777CB48C" wp14:editId="15E9620C">
+          <wp:anchor distT="0" distB="0" distL="114300" distR="114300" simplePos="0" relativeHeight="251662336" behindDoc="0" locked="0" layoutInCell="1" allowOverlap="1" wp14:anchorId="777CB48C" wp14:editId="15E9620C">
             <wp:simplePos x="0" y="0"/>
             <wp:positionH relativeFrom="column">
               <wp:posOffset>199338</wp:posOffset>
@@ -35927,7 +35905,7 @@
         <mc:AlternateContent>
           <mc:Choice Requires="wps">
             <w:drawing>
-              <wp:anchor distT="0" distB="0" distL="114300" distR="114300" simplePos="0" relativeHeight="251702280" behindDoc="0" locked="0" layoutInCell="1" allowOverlap="1" wp14:anchorId="2E497899" wp14:editId="27535899">
+              <wp:anchor distT="0" distB="0" distL="114300" distR="114300" simplePos="0" relativeHeight="251661312" behindDoc="0" locked="0" layoutInCell="1" allowOverlap="1" wp14:anchorId="2E497899" wp14:editId="27535899">
                 <wp:simplePos x="0" y="0"/>
                 <wp:positionH relativeFrom="margin">
                   <wp:posOffset>4114165</wp:posOffset>
@@ -36007,7 +35985,7 @@
           </mc:Choice>
           <mc:Fallback>
             <w:pict>
-              <v:shape w14:anchorId="2E497899" id="_x0000_s1059" type="#_x0000_t202" style="position:absolute;margin-left:323.95pt;margin-top:13.2pt;width:63pt;height:15.6pt;z-index:251702280;visibility:visible;mso-wrap-style:square;mso-width-percent:0;mso-height-percent:0;mso-wrap-distance-left:9pt;mso-wrap-distance-top:0;mso-wrap-distance-right:9pt;mso-wrap-distance-bottom:0;mso-position-horizontal:absolute;mso-position-horizontal-relative:margin;mso-position-vertical:absolute;mso-position-vertical-relative:text;mso-width-percent:0;mso-height-percent:0;mso-width-relative:margin;mso-height-relative:margin;v-text-anchor:top" o:gfxdata="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" stroked="f">
+              <v:shape w14:anchorId="2E497899" id="_x0000_s1059" type="#_x0000_t202" style="position:absolute;margin-left:323.95pt;margin-top:13.2pt;width:63pt;height:15.6pt;z-index:251661312;visibility:visible;mso-wrap-style:square;mso-width-percent:0;mso-height-percent:0;mso-wrap-distance-left:9pt;mso-wrap-distance-top:0;mso-wrap-distance-right:9pt;mso-wrap-distance-bottom:0;mso-position-horizontal:absolute;mso-position-horizontal-relative:margin;mso-position-vertical:absolute;mso-position-vertical-relative:text;mso-width-percent:0;mso-height-percent:0;mso-width-relative:margin;mso-height-relative:margin;v-text-anchor:top" o:gfxdata="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" stroked="f">
                 <v:textbox inset="0,0,0,0">
                   <w:txbxContent>
                     <w:p>
@@ -36142,7 +36120,7 @@
         <mc:AlternateContent>
           <mc:Choice Requires="wps">
             <w:drawing>
-              <wp:anchor distT="0" distB="0" distL="114300" distR="114300" simplePos="0" relativeHeight="251705352" behindDoc="0" locked="0" layoutInCell="1" allowOverlap="1" wp14:anchorId="40509A33" wp14:editId="7E363F04">
+              <wp:anchor distT="0" distB="0" distL="114300" distR="114300" simplePos="0" relativeHeight="251663360" behindDoc="0" locked="0" layoutInCell="1" allowOverlap="1" wp14:anchorId="40509A33" wp14:editId="7E363F04">
                 <wp:simplePos x="0" y="0"/>
                 <wp:positionH relativeFrom="margin">
                   <wp:posOffset>4072466</wp:posOffset>
@@ -36222,7 +36200,7 @@
           </mc:Choice>
           <mc:Fallback>
             <w:pict>
-              <v:shape w14:anchorId="40509A33" id="_x0000_s1060" type="#_x0000_t202" style="position:absolute;left:0;text-align:left;margin-left:320.65pt;margin-top:276.3pt;width:63pt;height:15.6pt;z-index:251705352;visibility:visible;mso-wrap-style:square;mso-width-percent:0;mso-height-percent:0;mso-wrap-distance-left:9pt;mso-wrap-distance-top:0;mso-wrap-distance-right:9pt;mso-wrap-distance-bottom:0;mso-position-horizontal:absolute;mso-position-horizontal-relative:margin;mso-position-vertical:absolute;mso-position-vertical-relative:text;mso-width-percent:0;mso-height-percent:0;mso-width-relative:margin;mso-height-relative:margin;v-text-anchor:top" o:gfxdata="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" stroked="f">
+              <v:shape w14:anchorId="40509A33" id="_x0000_s1060" type="#_x0000_t202" style="position:absolute;left:0;text-align:left;margin-left:320.65pt;margin-top:276.3pt;width:63pt;height:15.6pt;z-index:251663360;visibility:visible;mso-wrap-style:square;mso-width-percent:0;mso-height-percent:0;mso-wrap-distance-left:9pt;mso-wrap-distance-top:0;mso-wrap-distance-right:9pt;mso-wrap-distance-bottom:0;mso-position-horizontal:absolute;mso-position-horizontal-relative:margin;mso-position-vertical:absolute;mso-position-vertical-relative:text;mso-width-percent:0;mso-height-percent:0;mso-width-relative:margin;mso-height-relative:margin;v-text-anchor:top" o:gfxdata="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" stroked="f">
                 <v:textbox inset="0,0,0,0">
                   <w:txbxContent>
                     <w:p>
@@ -36336,7 +36314,7 @@
         </w:rPr>
         <w:lastRenderedPageBreak/>
         <w:drawing>
-          <wp:anchor distT="0" distB="0" distL="114300" distR="114300" simplePos="0" relativeHeight="251708424" behindDoc="0" locked="0" layoutInCell="1" allowOverlap="1" wp14:anchorId="5B669ABF" wp14:editId="3460C41D">
+          <wp:anchor distT="0" distB="0" distL="114300" distR="114300" simplePos="0" relativeHeight="251665408" behindDoc="0" locked="0" layoutInCell="1" allowOverlap="1" wp14:anchorId="5B669ABF" wp14:editId="3460C41D">
             <wp:simplePos x="0" y="0"/>
             <wp:positionH relativeFrom="column">
               <wp:posOffset>181480</wp:posOffset>
@@ -36453,7 +36431,7 @@
         <mc:AlternateContent>
           <mc:Choice Requires="wps">
             <w:drawing>
-              <wp:anchor distT="0" distB="0" distL="114300" distR="114300" simplePos="0" relativeHeight="251707400" behindDoc="0" locked="0" layoutInCell="1" allowOverlap="1" wp14:anchorId="118CFE28" wp14:editId="68FEF8B7">
+              <wp:anchor distT="0" distB="0" distL="114300" distR="114300" simplePos="0" relativeHeight="251664384" behindDoc="0" locked="0" layoutInCell="1" allowOverlap="1" wp14:anchorId="118CFE28" wp14:editId="68FEF8B7">
                 <wp:simplePos x="0" y="0"/>
                 <wp:positionH relativeFrom="margin">
                   <wp:posOffset>4064000</wp:posOffset>
@@ -36540,7 +36518,7 @@
           </mc:Choice>
           <mc:Fallback>
             <w:pict>
-              <v:shape w14:anchorId="118CFE28" id="_x0000_s1061" type="#_x0000_t202" style="position:absolute;left:0;text-align:left;margin-left:320pt;margin-top:277.25pt;width:63pt;height:15.6pt;z-index:251707400;visibility:visible;mso-wrap-style:square;mso-width-percent:0;mso-height-percent:0;mso-wrap-distance-left:9pt;mso-wrap-distance-top:0;mso-wrap-distance-right:9pt;mso-wrap-distance-bottom:0;mso-position-horizontal:absolute;mso-position-horizontal-relative:margin;mso-position-vertical:absolute;mso-position-vertical-relative:text;mso-width-percent:0;mso-height-percent:0;mso-width-relative:margin;mso-height-relative:margin;v-text-anchor:top" o:gfxdata="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" stroked="f">
+              <v:shape w14:anchorId="118CFE28" id="_x0000_s1061" type="#_x0000_t202" style="position:absolute;left:0;text-align:left;margin-left:320pt;margin-top:277.25pt;width:63pt;height:15.6pt;z-index:251664384;visibility:visible;mso-wrap-style:square;mso-width-percent:0;mso-height-percent:0;mso-wrap-distance-left:9pt;mso-wrap-distance-top:0;mso-wrap-distance-right:9pt;mso-wrap-distance-bottom:0;mso-position-horizontal:absolute;mso-position-horizontal-relative:margin;mso-position-vertical:absolute;mso-position-vertical-relative:text;mso-width-percent:0;mso-height-percent:0;mso-width-relative:margin;mso-height-relative:margin;v-text-anchor:top" o:gfxdata="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" stroked="f">
                 <v:textbox inset="0,0,0,0">
                   <w:txbxContent>
                     <w:p>
@@ -36790,7 +36768,7 @@
           <w:u w:val="single"/>
         </w:rPr>
         <w:drawing>
-          <wp:anchor distT="0" distB="0" distL="114300" distR="114300" simplePos="0" relativeHeight="251711496" behindDoc="0" locked="0" layoutInCell="1" allowOverlap="1" wp14:anchorId="2FED4CB3" wp14:editId="6E41CB26">
+          <wp:anchor distT="0" distB="0" distL="114300" distR="114300" simplePos="0" relativeHeight="251667456" behindDoc="0" locked="0" layoutInCell="1" allowOverlap="1" wp14:anchorId="2FED4CB3" wp14:editId="6E41CB26">
             <wp:simplePos x="0" y="0"/>
             <wp:positionH relativeFrom="column">
               <wp:posOffset>189654</wp:posOffset>
@@ -36936,7 +36914,7 @@
         <mc:AlternateContent>
           <mc:Choice Requires="wps">
             <w:drawing>
-              <wp:anchor distT="0" distB="0" distL="114300" distR="114300" simplePos="0" relativeHeight="251710472" behindDoc="0" locked="0" layoutInCell="1" allowOverlap="1" wp14:anchorId="79E2675E" wp14:editId="6AB0E3EC">
+              <wp:anchor distT="0" distB="0" distL="114300" distR="114300" simplePos="0" relativeHeight="251666432" behindDoc="0" locked="0" layoutInCell="1" allowOverlap="1" wp14:anchorId="79E2675E" wp14:editId="6AB0E3EC">
                 <wp:simplePos x="0" y="0"/>
                 <wp:positionH relativeFrom="margin">
                   <wp:posOffset>4139988</wp:posOffset>
@@ -37016,7 +36994,7 @@
           </mc:Choice>
           <mc:Fallback>
             <w:pict>
-              <v:shape w14:anchorId="79E2675E" id="_x0000_s1062" type="#_x0000_t202" style="position:absolute;margin-left:326pt;margin-top:96.95pt;width:63pt;height:15.6pt;z-index:251710472;visibility:visible;mso-wrap-style:square;mso-width-percent:0;mso-height-percent:0;mso-wrap-distance-left:9pt;mso-wrap-distance-top:0;mso-wrap-distance-right:9pt;mso-wrap-distance-bottom:0;mso-position-horizontal:absolute;mso-position-horizontal-relative:margin;mso-position-vertical:absolute;mso-position-vertical-relative:text;mso-width-percent:0;mso-height-percent:0;mso-width-relative:margin;mso-height-relative:margin;v-text-anchor:top" o:gfxdata="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" stroked="f">
+              <v:shape w14:anchorId="79E2675E" id="_x0000_s1062" type="#_x0000_t202" style="position:absolute;margin-left:326pt;margin-top:96.95pt;width:63pt;height:15.6pt;z-index:251666432;visibility:visible;mso-wrap-style:square;mso-width-percent:0;mso-height-percent:0;mso-wrap-distance-left:9pt;mso-wrap-distance-top:0;mso-wrap-distance-right:9pt;mso-wrap-distance-bottom:0;mso-position-horizontal:absolute;mso-position-horizontal-relative:margin;mso-position-vertical:absolute;mso-position-vertical-relative:text;mso-width-percent:0;mso-height-percent:0;mso-width-relative:margin;mso-height-relative:margin;v-text-anchor:top" o:gfxdata="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" stroked="f">
                 <v:textbox inset="0,0,0,0">
                   <w:txbxContent>
                     <w:p>
@@ -37152,7 +37130,7 @@
         <mc:AlternateContent>
           <mc:Choice Requires="wps">
             <w:drawing>
-              <wp:anchor distT="0" distB="0" distL="114300" distR="114300" simplePos="0" relativeHeight="251719688" behindDoc="0" locked="0" layoutInCell="1" allowOverlap="1" wp14:anchorId="2A6122B5" wp14:editId="58378937">
+              <wp:anchor distT="0" distB="0" distL="114300" distR="114300" simplePos="0" relativeHeight="251671552" behindDoc="0" locked="0" layoutInCell="1" allowOverlap="1" wp14:anchorId="2A6122B5" wp14:editId="58378937">
                 <wp:simplePos x="0" y="0"/>
                 <wp:positionH relativeFrom="margin">
                   <wp:posOffset>4838277</wp:posOffset>
@@ -37232,7 +37210,7 @@
           </mc:Choice>
           <mc:Fallback>
             <w:pict>
-              <v:shape w14:anchorId="2A6122B5" id="_x0000_s1063" type="#_x0000_t202" style="position:absolute;left:0;text-align:left;margin-left:380.95pt;margin-top:240.8pt;width:63pt;height:15.6pt;z-index:251719688;visibility:visible;mso-wrap-style:square;mso-width-percent:0;mso-height-percent:0;mso-wrap-distance-left:9pt;mso-wrap-distance-top:0;mso-wrap-distance-right:9pt;mso-wrap-distance-bottom:0;mso-position-horizontal:absolute;mso-position-horizontal-relative:margin;mso-position-vertical:absolute;mso-position-vertical-relative:text;mso-width-percent:0;mso-height-percent:0;mso-width-relative:margin;mso-height-relative:margin;v-text-anchor:top" o:gfxdata="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" stroked="f">
+              <v:shape w14:anchorId="2A6122B5" id="_x0000_s1063" type="#_x0000_t202" style="position:absolute;left:0;text-align:left;margin-left:380.95pt;margin-top:240.8pt;width:63pt;height:15.6pt;z-index:251671552;visibility:visible;mso-wrap-style:square;mso-width-percent:0;mso-height-percent:0;mso-wrap-distance-left:9pt;mso-wrap-distance-top:0;mso-wrap-distance-right:9pt;mso-wrap-distance-bottom:0;mso-position-horizontal:absolute;mso-position-horizontal-relative:margin;mso-position-vertical:absolute;mso-position-vertical-relative:text;mso-width-percent:0;mso-height-percent:0;mso-width-relative:margin;mso-height-relative:margin;v-text-anchor:top" o:gfxdata="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" stroked="f">
                 <v:textbox inset="0,0,0,0">
                   <w:txbxContent>
                     <w:p>
@@ -37364,7 +37342,7 @@
         <mc:AlternateContent>
           <mc:Choice Requires="wps">
             <w:drawing>
-              <wp:anchor distT="0" distB="0" distL="114300" distR="114300" simplePos="0" relativeHeight="251721736" behindDoc="0" locked="0" layoutInCell="1" allowOverlap="1" wp14:anchorId="0A03C4C5" wp14:editId="6E641613">
+              <wp:anchor distT="0" distB="0" distL="114300" distR="114300" simplePos="0" relativeHeight="251672576" behindDoc="0" locked="0" layoutInCell="1" allowOverlap="1" wp14:anchorId="0A03C4C5" wp14:editId="6E641613">
                 <wp:simplePos x="0" y="0"/>
                 <wp:positionH relativeFrom="margin">
                   <wp:align>right</wp:align>
@@ -37444,7 +37422,7 @@
           </mc:Choice>
           <mc:Fallback>
             <w:pict>
-              <v:shape w14:anchorId="0A03C4C5" id="_x0000_s1064" type="#_x0000_t202" style="position:absolute;left:0;text-align:left;margin-left:11.8pt;margin-top:244.2pt;width:63pt;height:15.6pt;z-index:251721736;visibility:visible;mso-wrap-style:square;mso-width-percent:0;mso-height-percent:0;mso-wrap-distance-left:9pt;mso-wrap-distance-top:0;mso-wrap-distance-right:9pt;mso-wrap-distance-bottom:0;mso-position-horizontal:right;mso-position-horizontal-relative:margin;mso-position-vertical:absolute;mso-position-vertical-relative:text;mso-width-percent:0;mso-height-percent:0;mso-width-relative:margin;mso-height-relative:margin;v-text-anchor:top" o:gfxdata="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" stroked="f">
+              <v:shape w14:anchorId="0A03C4C5" id="_x0000_s1064" type="#_x0000_t202" style="position:absolute;left:0;text-align:left;margin-left:11.8pt;margin-top:244.2pt;width:63pt;height:15.6pt;z-index:251672576;visibility:visible;mso-wrap-style:square;mso-width-percent:0;mso-height-percent:0;mso-wrap-distance-left:9pt;mso-wrap-distance-top:0;mso-wrap-distance-right:9pt;mso-wrap-distance-bottom:0;mso-position-horizontal:right;mso-position-horizontal-relative:margin;mso-position-vertical:absolute;mso-position-vertical-relative:text;mso-width-percent:0;mso-height-percent:0;mso-width-relative:margin;mso-height-relative:margin;v-text-anchor:top" o:gfxdata="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" stroked="f">
                 <v:textbox inset="0,0,0,0">
                   <w:txbxContent>
                     <w:p>
@@ -37606,7 +37584,7 @@
         <mc:AlternateContent>
           <mc:Choice Requires="wps">
             <w:drawing>
-              <wp:anchor distT="0" distB="0" distL="114300" distR="114300" simplePos="0" relativeHeight="251723784" behindDoc="0" locked="0" layoutInCell="1" allowOverlap="1" wp14:anchorId="179F205F" wp14:editId="2625C50C">
+              <wp:anchor distT="0" distB="0" distL="114300" distR="114300" simplePos="0" relativeHeight="251673600" behindDoc="0" locked="0" layoutInCell="1" allowOverlap="1" wp14:anchorId="179F205F" wp14:editId="2625C50C">
                 <wp:simplePos x="0" y="0"/>
                 <wp:positionH relativeFrom="margin">
                   <wp:posOffset>4221480</wp:posOffset>
@@ -37686,7 +37664,7 @@
           </mc:Choice>
           <mc:Fallback>
             <w:pict>
-              <v:shape w14:anchorId="179F205F" id="_x0000_s1065" type="#_x0000_t202" style="position:absolute;left:0;text-align:left;margin-left:332.4pt;margin-top:268.65pt;width:63pt;height:15.6pt;z-index:251723784;visibility:visible;mso-wrap-style:square;mso-width-percent:0;mso-height-percent:0;mso-wrap-distance-left:9pt;mso-wrap-distance-top:0;mso-wrap-distance-right:9pt;mso-wrap-distance-bottom:0;mso-position-horizontal:absolute;mso-position-horizontal-relative:margin;mso-position-vertical:absolute;mso-position-vertical-relative:text;mso-width-percent:0;mso-height-percent:0;mso-width-relative:margin;mso-height-relative:margin;v-text-anchor:top" o:gfxdata="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" stroked="f">
+              <v:shape w14:anchorId="179F205F" id="_x0000_s1065" type="#_x0000_t202" style="position:absolute;left:0;text-align:left;margin-left:332.4pt;margin-top:268.65pt;width:63pt;height:15.6pt;z-index:251673600;visibility:visible;mso-wrap-style:square;mso-width-percent:0;mso-height-percent:0;mso-wrap-distance-left:9pt;mso-wrap-distance-top:0;mso-wrap-distance-right:9pt;mso-wrap-distance-bottom:0;mso-position-horizontal:absolute;mso-position-horizontal-relative:margin;mso-position-vertical:absolute;mso-position-vertical-relative:text;mso-width-percent:0;mso-height-percent:0;mso-width-relative:margin;mso-height-relative:margin;v-text-anchor:top" o:gfxdata="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" stroked="f">
                 <v:textbox inset="0,0,0,0">
                   <w:txbxContent>
                     <w:p>
@@ -37839,7 +37817,7 @@
         <mc:AlternateContent>
           <mc:Choice Requires="wps">
             <w:drawing>
-              <wp:anchor distT="0" distB="0" distL="114300" distR="114300" simplePos="0" relativeHeight="251734024" behindDoc="0" locked="0" layoutInCell="1" allowOverlap="1" wp14:anchorId="2F621F72" wp14:editId="4456347D">
+              <wp:anchor distT="0" distB="0" distL="114300" distR="114300" simplePos="0" relativeHeight="251678720" behindDoc="0" locked="0" layoutInCell="1" allowOverlap="1" wp14:anchorId="2F621F72" wp14:editId="4456347D">
                 <wp:simplePos x="0" y="0"/>
                 <wp:positionH relativeFrom="margin">
                   <wp:posOffset>4241165</wp:posOffset>
@@ -37926,7 +37904,7 @@
           </mc:Choice>
           <mc:Fallback>
             <w:pict>
-              <v:shape w14:anchorId="2F621F72" id="_x0000_s1066" type="#_x0000_t202" style="position:absolute;left:0;text-align:left;margin-left:333.95pt;margin-top:269.2pt;width:63pt;height:15.6pt;z-index:251734024;visibility:visible;mso-wrap-style:square;mso-width-percent:0;mso-height-percent:0;mso-wrap-distance-left:9pt;mso-wrap-distance-top:0;mso-wrap-distance-right:9pt;mso-wrap-distance-bottom:0;mso-position-horizontal:absolute;mso-position-horizontal-relative:margin;mso-position-vertical:absolute;mso-position-vertical-relative:text;mso-width-percent:0;mso-height-percent:0;mso-width-relative:margin;mso-height-relative:margin;v-text-anchor:top" o:gfxdata="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" stroked="f">
+              <v:shape w14:anchorId="2F621F72" id="_x0000_s1066" type="#_x0000_t202" style="position:absolute;left:0;text-align:left;margin-left:333.95pt;margin-top:269.2pt;width:63pt;height:15.6pt;z-index:251678720;visibility:visible;mso-wrap-style:square;mso-width-percent:0;mso-height-percent:0;mso-wrap-distance-left:9pt;mso-wrap-distance-top:0;mso-wrap-distance-right:9pt;mso-wrap-distance-bottom:0;mso-position-horizontal:absolute;mso-position-horizontal-relative:margin;mso-position-vertical:absolute;mso-position-vertical-relative:text;mso-width-percent:0;mso-height-percent:0;mso-width-relative:margin;mso-height-relative:margin;v-text-anchor:top" o:gfxdata="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" stroked="f">
                 <v:textbox inset="0,0,0,0">
                   <w:txbxContent>
                     <w:p>
@@ -38033,7 +38011,7 @@
         <mc:AlternateContent>
           <mc:Choice Requires="wps">
             <w:drawing>
-              <wp:anchor distT="0" distB="0" distL="114300" distR="114300" simplePos="0" relativeHeight="251736072" behindDoc="0" locked="0" layoutInCell="1" allowOverlap="1" wp14:anchorId="01B3D78D" wp14:editId="6B60DE9D">
+              <wp:anchor distT="0" distB="0" distL="114300" distR="114300" simplePos="0" relativeHeight="251679744" behindDoc="0" locked="0" layoutInCell="1" allowOverlap="1" wp14:anchorId="01B3D78D" wp14:editId="6B60DE9D">
                 <wp:simplePos x="0" y="0"/>
                 <wp:positionH relativeFrom="margin">
                   <wp:posOffset>4241165</wp:posOffset>
@@ -38099,7 +38077,7 @@
           </mc:Choice>
           <mc:Fallback>
             <w:pict>
-              <v:shape w14:anchorId="01B3D78D" id="_x0000_s1067" type="#_x0000_t202" style="position:absolute;left:0;text-align:left;margin-left:333.95pt;margin-top:269.2pt;width:63pt;height:15.6pt;z-index:251736072;visibility:visible;mso-wrap-style:square;mso-width-percent:0;mso-height-percent:0;mso-wrap-distance-left:9pt;mso-wrap-distance-top:0;mso-wrap-distance-right:9pt;mso-wrap-distance-bottom:0;mso-position-horizontal:absolute;mso-position-horizontal-relative:margin;mso-position-vertical:absolute;mso-position-vertical-relative:text;mso-width-percent:0;mso-height-percent:0;mso-width-relative:margin;mso-height-relative:margin;v-text-anchor:top" o:gfxdata="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" stroked="f">
+              <v:shape w14:anchorId="01B3D78D" id="_x0000_s1067" type="#_x0000_t202" style="position:absolute;left:0;text-align:left;margin-left:333.95pt;margin-top:269.2pt;width:63pt;height:15.6pt;z-index:251679744;visibility:visible;mso-wrap-style:square;mso-width-percent:0;mso-height-percent:0;mso-wrap-distance-left:9pt;mso-wrap-distance-top:0;mso-wrap-distance-right:9pt;mso-wrap-distance-bottom:0;mso-position-horizontal:absolute;mso-position-horizontal-relative:margin;mso-position-vertical:absolute;mso-position-vertical-relative:text;mso-width-percent:0;mso-height-percent:0;mso-width-relative:margin;mso-height-relative:margin;v-text-anchor:top" o:gfxdata="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" stroked="f">
                 <v:textbox inset="0,0,0,0">
                   <w:txbxContent>
                     <w:p>
@@ -38193,7 +38171,7 @@
         <mc:AlternateContent>
           <mc:Choice Requires="wps">
             <w:drawing>
-              <wp:anchor distT="0" distB="0" distL="114300" distR="114300" simplePos="0" relativeHeight="251738120" behindDoc="0" locked="0" layoutInCell="1" allowOverlap="1" wp14:anchorId="403F2664" wp14:editId="6BB7ABCF">
+              <wp:anchor distT="0" distB="0" distL="114300" distR="114300" simplePos="0" relativeHeight="251680768" behindDoc="0" locked="0" layoutInCell="1" allowOverlap="1" wp14:anchorId="403F2664" wp14:editId="6BB7ABCF">
                 <wp:simplePos x="0" y="0"/>
                 <wp:positionH relativeFrom="margin">
                   <wp:posOffset>4199467</wp:posOffset>
@@ -38273,7 +38251,7 @@
           </mc:Choice>
           <mc:Fallback>
             <w:pict>
-              <v:shape w14:anchorId="403F2664" id="_x0000_s1068" type="#_x0000_t202" style="position:absolute;left:0;text-align:left;margin-left:330.65pt;margin-top:262.7pt;width:63pt;height:15.6pt;z-index:251738120;visibility:visible;mso-wrap-style:square;mso-width-percent:0;mso-height-percent:0;mso-wrap-distance-left:9pt;mso-wrap-distance-top:0;mso-wrap-distance-right:9pt;mso-wrap-distance-bottom:0;mso-position-horizontal:absolute;mso-position-horizontal-relative:margin;mso-position-vertical:absolute;mso-position-vertical-relative:text;mso-width-percent:0;mso-height-percent:0;mso-width-relative:margin;mso-height-relative:margin;v-text-anchor:top" o:gfxdata="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" stroked="f">
+              <v:shape w14:anchorId="403F2664" id="_x0000_s1068" type="#_x0000_t202" style="position:absolute;left:0;text-align:left;margin-left:330.65pt;margin-top:262.7pt;width:63pt;height:15.6pt;z-index:251680768;visibility:visible;mso-wrap-style:square;mso-width-percent:0;mso-height-percent:0;mso-wrap-distance-left:9pt;mso-wrap-distance-top:0;mso-wrap-distance-right:9pt;mso-wrap-distance-bottom:0;mso-position-horizontal:absolute;mso-position-horizontal-relative:margin;mso-position-vertical:absolute;mso-position-vertical-relative:text;mso-width-percent:0;mso-height-percent:0;mso-width-relative:margin;mso-height-relative:margin;v-text-anchor:top" o:gfxdata="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" stroked="f">
                 <v:textbox inset="0,0,0,0">
                   <w:txbxContent>
                     <w:p>
@@ -38448,7 +38426,7 @@
         <mc:AlternateContent>
           <mc:Choice Requires="wps">
             <w:drawing>
-              <wp:anchor distT="0" distB="0" distL="114300" distR="114300" simplePos="0" relativeHeight="251740168" behindDoc="0" locked="0" layoutInCell="1" allowOverlap="1" wp14:anchorId="128177EF" wp14:editId="0322090B">
+              <wp:anchor distT="0" distB="0" distL="114300" distR="114300" simplePos="0" relativeHeight="251681792" behindDoc="0" locked="0" layoutInCell="1" allowOverlap="1" wp14:anchorId="128177EF" wp14:editId="0322090B">
                 <wp:simplePos x="0" y="0"/>
                 <wp:positionH relativeFrom="margin">
                   <wp:posOffset>4233333</wp:posOffset>
@@ -38528,7 +38506,7 @@
           </mc:Choice>
           <mc:Fallback>
             <w:pict>
-              <v:shape w14:anchorId="128177EF" id="_x0000_s1069" type="#_x0000_t202" style="position:absolute;left:0;text-align:left;margin-left:333.35pt;margin-top:265.5pt;width:63pt;height:15.6pt;z-index:251740168;visibility:visible;mso-wrap-style:square;mso-width-percent:0;mso-height-percent:0;mso-wrap-distance-left:9pt;mso-wrap-distance-top:0;mso-wrap-distance-right:9pt;mso-wrap-distance-bottom:0;mso-position-horizontal:absolute;mso-position-horizontal-relative:margin;mso-position-vertical:absolute;mso-position-vertical-relative:text;mso-width-percent:0;mso-height-percent:0;mso-width-relative:margin;mso-height-relative:margin;v-text-anchor:top" o:gfxdata="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" stroked="f">
+              <v:shape w14:anchorId="128177EF" id="_x0000_s1069" type="#_x0000_t202" style="position:absolute;left:0;text-align:left;margin-left:333.35pt;margin-top:265.5pt;width:63pt;height:15.6pt;z-index:251681792;visibility:visible;mso-wrap-style:square;mso-width-percent:0;mso-height-percent:0;mso-wrap-distance-left:9pt;mso-wrap-distance-top:0;mso-wrap-distance-right:9pt;mso-wrap-distance-bottom:0;mso-position-horizontal:absolute;mso-position-horizontal-relative:margin;mso-position-vertical:absolute;mso-position-vertical-relative:text;mso-width-percent:0;mso-height-percent:0;mso-width-relative:margin;mso-height-relative:margin;v-text-anchor:top" o:gfxdata="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" stroked="f">
                 <v:textbox inset="0,0,0,0">
                   <w:txbxContent>
                     <w:p>
@@ -38668,7 +38646,7 @@
         <mc:AlternateContent>
           <mc:Choice Requires="wps">
             <w:drawing>
-              <wp:anchor distT="0" distB="0" distL="114300" distR="114300" simplePos="0" relativeHeight="251742216" behindDoc="0" locked="0" layoutInCell="1" allowOverlap="1" wp14:anchorId="16C57639" wp14:editId="37851C63">
+              <wp:anchor distT="0" distB="0" distL="114300" distR="114300" simplePos="0" relativeHeight="251682816" behindDoc="0" locked="0" layoutInCell="1" allowOverlap="1" wp14:anchorId="16C57639" wp14:editId="37851C63">
                 <wp:simplePos x="0" y="0"/>
                 <wp:positionH relativeFrom="margin">
                   <wp:posOffset>3725333</wp:posOffset>
@@ -38748,7 +38726,7 @@
           </mc:Choice>
           <mc:Fallback>
             <w:pict>
-              <v:shape w14:anchorId="16C57639" id="_x0000_s1070" type="#_x0000_t202" style="position:absolute;margin-left:293.35pt;margin-top:261.35pt;width:63pt;height:15.6pt;z-index:251742216;visibility:visible;mso-wrap-style:square;mso-width-percent:0;mso-height-percent:0;mso-wrap-distance-left:9pt;mso-wrap-distance-top:0;mso-wrap-distance-right:9pt;mso-wrap-distance-bottom:0;mso-position-horizontal:absolute;mso-position-horizontal-relative:margin;mso-position-vertical:absolute;mso-position-vertical-relative:text;mso-width-percent:0;mso-height-percent:0;mso-width-relative:margin;mso-height-relative:margin;v-text-anchor:top" o:gfxdata="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" stroked="f">
+              <v:shape w14:anchorId="16C57639" id="_x0000_s1070" type="#_x0000_t202" style="position:absolute;margin-left:293.35pt;margin-top:261.35pt;width:63pt;height:15.6pt;z-index:251682816;visibility:visible;mso-wrap-style:square;mso-width-percent:0;mso-height-percent:0;mso-wrap-distance-left:9pt;mso-wrap-distance-top:0;mso-wrap-distance-right:9pt;mso-wrap-distance-bottom:0;mso-position-horizontal:absolute;mso-position-horizontal-relative:margin;mso-position-vertical:absolute;mso-position-vertical-relative:text;mso-width-percent:0;mso-height-percent:0;mso-width-relative:margin;mso-height-relative:margin;v-text-anchor:top" o:gfxdata="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" stroked="f">
                 <v:textbox inset="0,0,0,0">
                   <w:txbxContent>
                     <w:p>
@@ -41163,6 +41141,7 @@
     <w:rsidRoot w:val="00AA1EF8"/>
     <w:rsid w:val="00033C96"/>
     <w:rsid w:val="001B14C0"/>
+    <w:rsid w:val="0073697B"/>
     <w:rsid w:val="008F3704"/>
     <w:rsid w:val="00AA1EF8"/>
     <w:rsid w:val="00FC1D5A"/>
@@ -42150,18 +42129,18 @@
 </file>
 
 <file path=customXml/item3.xml><?xml version="1.0" encoding="utf-8"?>
-<p:properties xmlns:p="http://schemas.microsoft.com/office/2006/metadata/properties" xmlns:xsi="http://www.w3.org/2001/XMLSchema-instance" xmlns:pc="http://schemas.microsoft.com/office/infopath/2007/PartnerControls">
-  <documentManagement/>
-</p:properties>
-</file>
-
-<file path=customXml/item4.xml><?xml version="1.0" encoding="utf-8"?>
 <?mso-contentType ?>
 <FormTemplates xmlns="http://schemas.microsoft.com/sharepoint/v3/contenttype/forms">
   <Display>DocumentLibraryForm</Display>
   <Edit>DocumentLibraryForm</Edit>
   <New>DocumentLibraryForm</New>
 </FormTemplates>
+</file>
+
+<file path=customXml/item4.xml><?xml version="1.0" encoding="utf-8"?>
+<p:properties xmlns:p="http://schemas.microsoft.com/office/2006/metadata/properties" xmlns:xsi="http://www.w3.org/2001/XMLSchema-instance" xmlns:pc="http://schemas.microsoft.com/office/infopath/2007/PartnerControls">
+  <documentManagement/>
+</p:properties>
 </file>
 
 <file path=customXml/item5.xml><?xml version="1.0" encoding="utf-8"?>
@@ -42196,23 +42175,6 @@
 </file>
 
 <file path=customXml/itemProps3.xml><?xml version="1.0" encoding="utf-8"?>
-<ds:datastoreItem xmlns:ds="http://schemas.openxmlformats.org/officeDocument/2006/customXml" ds:itemID="{98670196-FBFF-4B13-BEBE-28BAEAF9CB3D}">
-  <ds:schemaRefs>
-    <ds:schemaRef ds:uri="http://purl.org/dc/terms/"/>
-    <ds:schemaRef ds:uri="http://purl.org/dc/dcmitype/"/>
-    <ds:schemaRef ds:uri="http://schemas.microsoft.com/office/2006/metadata/properties"/>
-    <ds:schemaRef ds:uri="http://purl.org/dc/elements/1.1/"/>
-    <ds:schemaRef ds:uri="831e9914-71b9-4241-936e-141d0bcbf74e"/>
-    <ds:schemaRef ds:uri="http://schemas.microsoft.com/office/infopath/2007/PartnerControls"/>
-    <ds:schemaRef ds:uri="8e7a142d-5745-454d-a246-fca1924d4335"/>
-    <ds:schemaRef ds:uri="http://schemas.microsoft.com/office/2006/documentManagement/types"/>
-    <ds:schemaRef ds:uri="http://schemas.openxmlformats.org/package/2006/metadata/core-properties"/>
-    <ds:schemaRef ds:uri="http://www.w3.org/XML/1998/namespace"/>
-  </ds:schemaRefs>
-</ds:datastoreItem>
-</file>
-
-<file path=customXml/itemProps4.xml><?xml version="1.0" encoding="utf-8"?>
 <ds:datastoreItem xmlns:ds="http://schemas.openxmlformats.org/officeDocument/2006/customXml" ds:itemID="{E933FE8E-07A2-4489-9E05-8DAA621C3280}">
   <ds:schemaRefs>
     <ds:schemaRef ds:uri="http://schemas.microsoft.com/sharepoint/v3/contenttype/forms"/>
@@ -42220,8 +42182,17 @@
 </ds:datastoreItem>
 </file>
 
+<file path=customXml/itemProps4.xml><?xml version="1.0" encoding="utf-8"?>
+<ds:datastoreItem xmlns:ds="http://schemas.openxmlformats.org/officeDocument/2006/customXml" ds:itemID="{98670196-FBFF-4B13-BEBE-28BAEAF9CB3D}">
+  <ds:schemaRefs>
+    <ds:schemaRef ds:uri="http://schemas.microsoft.com/office/2006/metadata/properties"/>
+    <ds:schemaRef ds:uri="http://schemas.microsoft.com/office/infopath/2007/PartnerControls"/>
+  </ds:schemaRefs>
+</ds:datastoreItem>
+</file>
+
 <file path=customXml/itemProps5.xml><?xml version="1.0" encoding="utf-8"?>
-<ds:datastoreItem xmlns:ds="http://schemas.openxmlformats.org/officeDocument/2006/customXml" ds:itemID="{F82AEDD7-BAEE-4CEC-88AB-E1B258117213}">
+<ds:datastoreItem xmlns:ds="http://schemas.openxmlformats.org/officeDocument/2006/customXml" ds:itemID="{9EECF2C9-70B4-4E29-B97C-FDEA03AC694D}">
   <ds:schemaRefs>
     <ds:schemaRef ds:uri="http://schemas.openxmlformats.org/officeDocument/2006/bibliography"/>
   </ds:schemaRefs>

</xml_diff>